<commit_message>
pr├®sentation - fichiers .bat
</commit_message>
<xml_diff>
--- a/doc/projet final V4.docx
+++ b/doc/projet final V4.docx
@@ -11,26 +11,100 @@
       <w:pPr>
         <w:contextualSpacing/>
       </w:pPr>
-      <w:r>
-        <w:t xml:space="preserve">My name is Sophie. </w:t>
+      <w:proofErr w:type="spellStart"/>
+      <w:r>
+        <w:t>My</w:t>
+      </w:r>
+      <w:proofErr w:type="spellEnd"/>
+      <w:r>
+        <w:t xml:space="preserve"> </w:t>
+      </w:r>
+      <w:proofErr w:type="spellStart"/>
+      <w:r>
+        <w:t>name</w:t>
+      </w:r>
+      <w:proofErr w:type="spellEnd"/>
+      <w:r>
+        <w:t xml:space="preserve"> </w:t>
+      </w:r>
+      <w:proofErr w:type="spellStart"/>
+      <w:r>
+        <w:t>is</w:t>
+      </w:r>
+      <w:proofErr w:type="spellEnd"/>
+      <w:r>
+        <w:t xml:space="preserve"> Sophie. </w:t>
       </w:r>
       <w:r>
         <w:t xml:space="preserve">I </w:t>
       </w:r>
-      <w:r>
-        <w:t xml:space="preserve">was trained </w:t>
-      </w:r>
-      <w:r>
-        <w:t xml:space="preserve">for one year </w:t>
-      </w:r>
-      <w:r>
-        <w:t xml:space="preserve">in order to change my professional </w:t>
+      <w:proofErr w:type="spellStart"/>
+      <w:r>
+        <w:t>was</w:t>
+      </w:r>
+      <w:proofErr w:type="spellEnd"/>
+      <w:r>
+        <w:t xml:space="preserve"> </w:t>
+      </w:r>
+      <w:proofErr w:type="spellStart"/>
+      <w:r>
+        <w:t>trained</w:t>
+      </w:r>
+      <w:proofErr w:type="spellEnd"/>
+      <w:r>
+        <w:t xml:space="preserve"> </w:t>
+      </w:r>
+      <w:r>
+        <w:t xml:space="preserve">for one </w:t>
+      </w:r>
+      <w:proofErr w:type="spellStart"/>
+      <w:r>
+        <w:t>year</w:t>
+      </w:r>
+      <w:proofErr w:type="spellEnd"/>
+      <w:r>
+        <w:t xml:space="preserve"> </w:t>
+      </w:r>
+      <w:r>
+        <w:t xml:space="preserve">in </w:t>
+      </w:r>
+      <w:proofErr w:type="spellStart"/>
+      <w:r>
+        <w:t>order</w:t>
+      </w:r>
+      <w:proofErr w:type="spellEnd"/>
+      <w:r>
+        <w:t xml:space="preserve"> to change </w:t>
+      </w:r>
+      <w:proofErr w:type="spellStart"/>
+      <w:r>
+        <w:t>my</w:t>
+      </w:r>
+      <w:proofErr w:type="spellEnd"/>
+      <w:r>
+        <w:t xml:space="preserve"> </w:t>
+      </w:r>
+      <w:proofErr w:type="spellStart"/>
+      <w:r>
+        <w:t>professional</w:t>
+      </w:r>
+      <w:proofErr w:type="spellEnd"/>
+      <w:r>
+        <w:t xml:space="preserve"> </w:t>
       </w:r>
       <w:r>
         <w:t>carrer</w:t>
       </w:r>
       <w:r>
-        <w:t xml:space="preserve"> and become a</w:t>
+        <w:t xml:space="preserve"> and </w:t>
+      </w:r>
+      <w:proofErr w:type="spellStart"/>
+      <w:r>
+        <w:t>become</w:t>
+      </w:r>
+      <w:proofErr w:type="spellEnd"/>
+      <w:r>
+        <w:t xml:space="preserve"> a</w:t>
       </w:r>
       <w:r>
         <w:t xml:space="preserve"> </w:t>
@@ -39,30 +113,189 @@
         <w:t>software</w:t>
       </w:r>
       <w:r>
-        <w:t xml:space="preserve"> developer.</w:t>
-      </w:r>
-    </w:p>
-    <w:p>
-      <w:pPr>
-        <w:contextualSpacing/>
-      </w:pPr>
-      <w:r>
-        <w:t>This training was proposed to me by my employer Société Générale. It was a partenership with the Effrei Paris school.</w:t>
-      </w:r>
-    </w:p>
-    <w:p>
-      <w:pPr>
-        <w:contextualSpacing/>
-      </w:pPr>
-      <w:r>
-        <w:t xml:space="preserve">This is a big investment for the company and </w:t>
-      </w:r>
+        <w:t xml:space="preserve"> </w:t>
+      </w:r>
+      <w:proofErr w:type="spellStart"/>
+      <w:r>
+        <w:t>developer</w:t>
+      </w:r>
+      <w:proofErr w:type="spellEnd"/>
+      <w:r>
+        <w:t>.</w:t>
+      </w:r>
+    </w:p>
+    <w:p>
+      <w:pPr>
+        <w:contextualSpacing/>
+      </w:pPr>
+      <w:r>
+        <w:t xml:space="preserve">This training </w:t>
+      </w:r>
+      <w:proofErr w:type="spellStart"/>
+      <w:r>
+        <w:t>was</w:t>
+      </w:r>
+      <w:proofErr w:type="spellEnd"/>
+      <w:r>
+        <w:t xml:space="preserve"> </w:t>
+      </w:r>
+      <w:proofErr w:type="spellStart"/>
+      <w:r>
+        <w:t>proposed</w:t>
+      </w:r>
+      <w:proofErr w:type="spellEnd"/>
+      <w:r>
+        <w:t xml:space="preserve"> to me by </w:t>
+      </w:r>
+      <w:proofErr w:type="spellStart"/>
+      <w:r>
+        <w:t>my</w:t>
+      </w:r>
+      <w:proofErr w:type="spellEnd"/>
+      <w:r>
+        <w:t xml:space="preserve"> employer Société Générale. It </w:t>
+      </w:r>
+      <w:proofErr w:type="spellStart"/>
+      <w:r>
+        <w:t>was</w:t>
+      </w:r>
+      <w:proofErr w:type="spellEnd"/>
+      <w:r>
+        <w:t xml:space="preserve"> a </w:t>
+      </w:r>
+      <w:proofErr w:type="spellStart"/>
+      <w:r>
+        <w:t>partenership</w:t>
+      </w:r>
+      <w:proofErr w:type="spellEnd"/>
+      <w:r>
+        <w:t xml:space="preserve"> </w:t>
+      </w:r>
+      <w:proofErr w:type="spellStart"/>
+      <w:r>
+        <w:t>with</w:t>
+      </w:r>
+      <w:proofErr w:type="spellEnd"/>
+      <w:r>
+        <w:t xml:space="preserve"> the </w:t>
+      </w:r>
+      <w:proofErr w:type="spellStart"/>
+      <w:r>
+        <w:t>Effrei</w:t>
+      </w:r>
+      <w:proofErr w:type="spellEnd"/>
+      <w:r>
+        <w:t xml:space="preserve"> Paris </w:t>
+      </w:r>
+      <w:proofErr w:type="spellStart"/>
+      <w:r>
+        <w:t>school</w:t>
+      </w:r>
+      <w:proofErr w:type="spellEnd"/>
+      <w:r>
+        <w:t>.</w:t>
+      </w:r>
+    </w:p>
+    <w:p>
+      <w:pPr>
+        <w:contextualSpacing/>
+      </w:pPr>
+      <w:r>
+        <w:t xml:space="preserve">This </w:t>
+      </w:r>
+      <w:proofErr w:type="spellStart"/>
+      <w:r>
+        <w:t>is</w:t>
+      </w:r>
+      <w:proofErr w:type="spellEnd"/>
+      <w:r>
+        <w:t xml:space="preserve"> a big </w:t>
+      </w:r>
+      <w:proofErr w:type="spellStart"/>
+      <w:r>
+        <w:t>investment</w:t>
+      </w:r>
+      <w:proofErr w:type="spellEnd"/>
+      <w:r>
+        <w:t xml:space="preserve"> for the </w:t>
+      </w:r>
+      <w:proofErr w:type="spellStart"/>
+      <w:r>
+        <w:t>company</w:t>
+      </w:r>
+      <w:proofErr w:type="spellEnd"/>
+      <w:r>
+        <w:t xml:space="preserve"> and </w:t>
+      </w:r>
+      <w:proofErr w:type="spellStart"/>
       <w:r>
         <w:t>myselft</w:t>
       </w:r>
-      <w:r>
-        <w:t xml:space="preserve"> and now I’m glad to present you my end-of-study project</w:t>
-      </w:r>
+      <w:proofErr w:type="spellEnd"/>
+      <w:r>
+        <w:t xml:space="preserve"> and </w:t>
+      </w:r>
+      <w:proofErr w:type="spellStart"/>
+      <w:r>
+        <w:t>now</w:t>
+      </w:r>
+      <w:proofErr w:type="spellEnd"/>
+      <w:r>
+        <w:t xml:space="preserve"> </w:t>
+      </w:r>
+      <w:proofErr w:type="spellStart"/>
+      <w:r>
+        <w:t>I’m</w:t>
+      </w:r>
+      <w:proofErr w:type="spellEnd"/>
+      <w:r>
+        <w:t xml:space="preserve"> </w:t>
+      </w:r>
+      <w:proofErr w:type="spellStart"/>
+      <w:r>
+        <w:t>glad</w:t>
+      </w:r>
+      <w:proofErr w:type="spellEnd"/>
+      <w:r>
+        <w:t xml:space="preserve"> to </w:t>
+      </w:r>
+      <w:proofErr w:type="spellStart"/>
+      <w:r>
+        <w:t>present</w:t>
+      </w:r>
+      <w:proofErr w:type="spellEnd"/>
+      <w:r>
+        <w:t xml:space="preserve"> </w:t>
+      </w:r>
+      <w:proofErr w:type="spellStart"/>
+      <w:r>
+        <w:t>you</w:t>
+      </w:r>
+      <w:proofErr w:type="spellEnd"/>
+      <w:r>
+        <w:t xml:space="preserve"> </w:t>
+      </w:r>
+      <w:proofErr w:type="spellStart"/>
+      <w:r>
+        <w:t>my</w:t>
+      </w:r>
+      <w:proofErr w:type="spellEnd"/>
+      <w:r>
+        <w:t xml:space="preserve"> end-of-</w:t>
+      </w:r>
+      <w:proofErr w:type="spellStart"/>
+      <w:r>
+        <w:t>study</w:t>
+      </w:r>
+      <w:proofErr w:type="spellEnd"/>
+      <w:r>
+        <w:t xml:space="preserve"> </w:t>
+      </w:r>
+      <w:proofErr w:type="spellStart"/>
+      <w:r>
+        <w:t>project</w:t>
+      </w:r>
+      <w:proofErr w:type="spellEnd"/>
       <w:r>
         <w:t> : SOS Immo</w:t>
       </w:r>
@@ -85,23 +318,113 @@
         <w:t>I</w:t>
       </w:r>
       <w:r>
-        <w:t xml:space="preserve">t consists of managing technical indicents that may occur in a </w:t>
-      </w:r>
-      <w:r>
-        <w:t>tall office building.</w:t>
-      </w:r>
-    </w:p>
-    <w:p>
-      <w:pPr>
-        <w:contextualSpacing/>
-      </w:pPr>
-    </w:p>
-    <w:p>
-      <w:pPr>
-        <w:contextualSpacing/>
-      </w:pPr>
-      <w:r>
-        <w:t xml:space="preserve">With this tool, every occupant of the building </w:t>
+        <w:t xml:space="preserve">t </w:t>
+      </w:r>
+      <w:proofErr w:type="spellStart"/>
+      <w:r>
+        <w:t>consists</w:t>
+      </w:r>
+      <w:proofErr w:type="spellEnd"/>
+      <w:r>
+        <w:t xml:space="preserve"> of </w:t>
+      </w:r>
+      <w:proofErr w:type="spellStart"/>
+      <w:r>
+        <w:t>managing</w:t>
+      </w:r>
+      <w:proofErr w:type="spellEnd"/>
+      <w:r>
+        <w:t xml:space="preserve"> </w:t>
+      </w:r>
+      <w:proofErr w:type="spellStart"/>
+      <w:r>
+        <w:t>technical</w:t>
+      </w:r>
+      <w:proofErr w:type="spellEnd"/>
+      <w:r>
+        <w:t xml:space="preserve"> </w:t>
+      </w:r>
+      <w:proofErr w:type="spellStart"/>
+      <w:r>
+        <w:t>indicents</w:t>
+      </w:r>
+      <w:proofErr w:type="spellEnd"/>
+      <w:r>
+        <w:t xml:space="preserve"> </w:t>
+      </w:r>
+      <w:proofErr w:type="spellStart"/>
+      <w:r>
+        <w:t>that</w:t>
+      </w:r>
+      <w:proofErr w:type="spellEnd"/>
+      <w:r>
+        <w:t xml:space="preserve"> </w:t>
+      </w:r>
+      <w:proofErr w:type="spellStart"/>
+      <w:r>
+        <w:t>may</w:t>
+      </w:r>
+      <w:proofErr w:type="spellEnd"/>
+      <w:r>
+        <w:t xml:space="preserve"> </w:t>
+      </w:r>
+      <w:proofErr w:type="spellStart"/>
+      <w:r>
+        <w:t>occur</w:t>
+      </w:r>
+      <w:proofErr w:type="spellEnd"/>
+      <w:r>
+        <w:t xml:space="preserve"> in a </w:t>
+      </w:r>
+      <w:proofErr w:type="spellStart"/>
+      <w:r>
+        <w:t>tall</w:t>
+      </w:r>
+      <w:proofErr w:type="spellEnd"/>
+      <w:r>
+        <w:t xml:space="preserve"> office building.</w:t>
+      </w:r>
+    </w:p>
+    <w:p>
+      <w:pPr>
+        <w:contextualSpacing/>
+      </w:pPr>
+    </w:p>
+    <w:p>
+      <w:pPr>
+        <w:contextualSpacing/>
+      </w:pPr>
+      <w:proofErr w:type="spellStart"/>
+      <w:r>
+        <w:t>With</w:t>
+      </w:r>
+      <w:proofErr w:type="spellEnd"/>
+      <w:r>
+        <w:t xml:space="preserve"> </w:t>
+      </w:r>
+      <w:proofErr w:type="spellStart"/>
+      <w:r>
+        <w:t>this</w:t>
+      </w:r>
+      <w:proofErr w:type="spellEnd"/>
+      <w:r>
+        <w:t xml:space="preserve"> </w:t>
+      </w:r>
+      <w:proofErr w:type="spellStart"/>
+      <w:r>
+        <w:t>tool</w:t>
+      </w:r>
+      <w:proofErr w:type="spellEnd"/>
+      <w:r>
+        <w:t xml:space="preserve">, </w:t>
+      </w:r>
+      <w:proofErr w:type="spellStart"/>
+      <w:r>
+        <w:t>every</w:t>
+      </w:r>
+      <w:proofErr w:type="spellEnd"/>
+      <w:r>
+        <w:t xml:space="preserve"> occupant of the building </w:t>
       </w:r>
       <w:r>
         <w:t>can</w:t>
@@ -124,7 +447,15 @@
         <w:t>A</w:t>
       </w:r>
       <w:r>
-        <w:t xml:space="preserve"> technician </w:t>
+        <w:t xml:space="preserve"> </w:t>
+      </w:r>
+      <w:proofErr w:type="spellStart"/>
+      <w:r>
+        <w:t>technician</w:t>
+      </w:r>
+      <w:proofErr w:type="spellEnd"/>
+      <w:r>
+        <w:t xml:space="preserve"> </w:t>
       </w:r>
       <w:r>
         <w:t>can solve the issu</w:t>
@@ -155,36 +486,80 @@
       <w:r>
         <w:t xml:space="preserve">he </w:t>
       </w:r>
+      <w:proofErr w:type="spellStart"/>
       <w:r>
         <w:t>t</w:t>
       </w:r>
       <w:r>
         <w:t>echnicials</w:t>
       </w:r>
+      <w:proofErr w:type="spellEnd"/>
       <w:r>
         <w:t xml:space="preserve"> manager </w:t>
       </w:r>
       <w:r>
-        <w:t>can use the tool to know</w:t>
-      </w:r>
-      <w:r>
-        <w:t xml:space="preserve"> which technician</w:t>
+        <w:t xml:space="preserve">can use the </w:t>
+      </w:r>
+      <w:proofErr w:type="spellStart"/>
+      <w:r>
+        <w:t>tool</w:t>
+      </w:r>
+      <w:proofErr w:type="spellEnd"/>
+      <w:r>
+        <w:t xml:space="preserve"> to know</w:t>
+      </w:r>
+      <w:r>
+        <w:t xml:space="preserve"> </w:t>
+      </w:r>
+      <w:proofErr w:type="spellStart"/>
+      <w:r>
+        <w:t>which</w:t>
+      </w:r>
+      <w:proofErr w:type="spellEnd"/>
+      <w:r>
+        <w:t xml:space="preserve"> </w:t>
+      </w:r>
+      <w:proofErr w:type="spellStart"/>
+      <w:r>
+        <w:t>technician</w:t>
       </w:r>
       <w:r>
         <w:t>s</w:t>
       </w:r>
-      <w:r>
-        <w:t xml:space="preserve"> take care</w:t>
+      <w:proofErr w:type="spellEnd"/>
+      <w:r>
+        <w:t xml:space="preserve"> </w:t>
+      </w:r>
+      <w:proofErr w:type="spellStart"/>
+      <w:r>
+        <w:t>take</w:t>
+      </w:r>
+      <w:proofErr w:type="spellEnd"/>
+      <w:r>
+        <w:t xml:space="preserve"> care</w:t>
       </w:r>
       <w:r>
         <w:t xml:space="preserve"> of</w:t>
       </w:r>
       <w:r>
-        <w:t xml:space="preserve"> which indicent</w:t>
+        <w:t xml:space="preserve"> </w:t>
+      </w:r>
+      <w:proofErr w:type="spellStart"/>
+      <w:r>
+        <w:t>which</w:t>
+      </w:r>
+      <w:proofErr w:type="spellEnd"/>
+      <w:r>
+        <w:t xml:space="preserve"> </w:t>
+      </w:r>
+      <w:proofErr w:type="spellStart"/>
+      <w:r>
+        <w:t>indicent</w:t>
       </w:r>
       <w:r>
         <w:t>s</w:t>
       </w:r>
+      <w:proofErr w:type="spellEnd"/>
       <w:r>
         <w:t>.</w:t>
       </w:r>
@@ -199,25 +574,61 @@
         <w:contextualSpacing/>
       </w:pPr>
       <w:r>
-        <w:t>I will start</w:t>
+        <w:t xml:space="preserve">I </w:t>
+      </w:r>
+      <w:proofErr w:type="spellStart"/>
+      <w:r>
+        <w:t>will</w:t>
+      </w:r>
+      <w:proofErr w:type="spellEnd"/>
+      <w:r>
+        <w:t xml:space="preserve"> start</w:t>
       </w:r>
       <w:r>
         <w:t xml:space="preserve"> to </w:t>
       </w:r>
+      <w:proofErr w:type="spellStart"/>
       <w:r>
         <w:t>expla</w:t>
       </w:r>
       <w:r>
         <w:t>in</w:t>
       </w:r>
+      <w:proofErr w:type="spellEnd"/>
       <w:r>
         <w:t xml:space="preserve"> </w:t>
       </w:r>
+      <w:proofErr w:type="spellStart"/>
       <w:r>
         <w:t>my</w:t>
       </w:r>
-      <w:r>
-        <w:t xml:space="preserve"> project and its technical aspect</w:t>
+      <w:proofErr w:type="spellEnd"/>
+      <w:r>
+        <w:t xml:space="preserve"> </w:t>
+      </w:r>
+      <w:proofErr w:type="spellStart"/>
+      <w:r>
+        <w:t>project</w:t>
+      </w:r>
+      <w:proofErr w:type="spellEnd"/>
+      <w:r>
+        <w:t xml:space="preserve"> and </w:t>
+      </w:r>
+      <w:proofErr w:type="spellStart"/>
+      <w:r>
+        <w:t>its</w:t>
+      </w:r>
+      <w:proofErr w:type="spellEnd"/>
+      <w:r>
+        <w:t xml:space="preserve"> </w:t>
+      </w:r>
+      <w:proofErr w:type="spellStart"/>
+      <w:r>
+        <w:t>technical</w:t>
+      </w:r>
+      <w:proofErr w:type="spellEnd"/>
+      <w:r>
+        <w:t xml:space="preserve"> aspect</w:t>
       </w:r>
       <w:r>
         <w:t>s</w:t>
@@ -226,34 +637,123 @@
         <w:t xml:space="preserve">. </w:t>
       </w:r>
       <w:r>
-        <w:t>Following this</w:t>
-      </w:r>
+        <w:t xml:space="preserve">Following </w:t>
+      </w:r>
+      <w:proofErr w:type="spellStart"/>
+      <w:r>
+        <w:t>this</w:t>
+      </w:r>
+      <w:proofErr w:type="spellEnd"/>
       <w:r>
         <w:t xml:space="preserve">, </w:t>
       </w:r>
-      <w:r>
-        <w:t xml:space="preserve">I’ll talk about </w:t>
-      </w:r>
-      <w:r>
-        <w:t xml:space="preserve">the features, with focus on </w:t>
+      <w:proofErr w:type="spellStart"/>
+      <w:r>
+        <w:t>I’ll</w:t>
+      </w:r>
+      <w:proofErr w:type="spellEnd"/>
+      <w:r>
+        <w:t xml:space="preserve"> talk about </w:t>
       </w:r>
       <w:r>
         <w:t xml:space="preserve">the </w:t>
       </w:r>
-      <w:r>
-        <w:t xml:space="preserve">most important elements. </w:t>
-      </w:r>
-      <w:r>
-        <w:t>After that, f</w:t>
-      </w:r>
-      <w:r>
-        <w:t xml:space="preserve">ocus on security, testing and, </w:t>
-      </w:r>
-      <w:r>
-        <w:t>at last</w:t>
-      </w:r>
-      <w:r>
-        <w:t>, a little demonstration.</w:t>
+      <w:proofErr w:type="spellStart"/>
+      <w:r>
+        <w:t>features</w:t>
+      </w:r>
+      <w:proofErr w:type="spellEnd"/>
+      <w:r>
+        <w:t xml:space="preserve">, </w:t>
+      </w:r>
+      <w:proofErr w:type="spellStart"/>
+      <w:r>
+        <w:t>with</w:t>
+      </w:r>
+      <w:proofErr w:type="spellEnd"/>
+      <w:r>
+        <w:t xml:space="preserve"> focus on </w:t>
+      </w:r>
+      <w:r>
+        <w:t xml:space="preserve">the </w:t>
+      </w:r>
+      <w:proofErr w:type="spellStart"/>
+      <w:r>
+        <w:t>most</w:t>
+      </w:r>
+      <w:proofErr w:type="spellEnd"/>
+      <w:r>
+        <w:t xml:space="preserve"> important </w:t>
+      </w:r>
+      <w:proofErr w:type="spellStart"/>
+      <w:r>
+        <w:t>elements</w:t>
+      </w:r>
+      <w:proofErr w:type="spellEnd"/>
+      <w:r>
+        <w:t xml:space="preserve">. </w:t>
+      </w:r>
+      <w:proofErr w:type="spellStart"/>
+      <w:r>
+        <w:t>After</w:t>
+      </w:r>
+      <w:proofErr w:type="spellEnd"/>
+      <w:r>
+        <w:t xml:space="preserve"> </w:t>
+      </w:r>
+      <w:proofErr w:type="spellStart"/>
+      <w:r>
+        <w:t>that</w:t>
+      </w:r>
+      <w:proofErr w:type="spellEnd"/>
+      <w:r>
+        <w:t>, f</w:t>
+      </w:r>
+      <w:r>
+        <w:t xml:space="preserve">ocus on </w:t>
+      </w:r>
+      <w:proofErr w:type="spellStart"/>
+      <w:r>
+        <w:t>security</w:t>
+      </w:r>
+      <w:proofErr w:type="spellEnd"/>
+      <w:r>
+        <w:t xml:space="preserve">, </w:t>
+      </w:r>
+      <w:proofErr w:type="spellStart"/>
+      <w:r>
+        <w:t>testing</w:t>
+      </w:r>
+      <w:proofErr w:type="spellEnd"/>
+      <w:r>
+        <w:t xml:space="preserve"> and, </w:t>
+      </w:r>
+      <w:r>
+        <w:t xml:space="preserve">at </w:t>
+      </w:r>
+      <w:proofErr w:type="spellStart"/>
+      <w:r>
+        <w:t>last</w:t>
+      </w:r>
+      <w:proofErr w:type="spellEnd"/>
+      <w:r>
+        <w:t xml:space="preserve">, a </w:t>
+      </w:r>
+      <w:proofErr w:type="spellStart"/>
+      <w:r>
+        <w:t>little</w:t>
+      </w:r>
+      <w:proofErr w:type="spellEnd"/>
+      <w:r>
+        <w:t xml:space="preserve"> </w:t>
+      </w:r>
+      <w:proofErr w:type="spellStart"/>
+      <w:r>
+        <w:t>demonstration</w:t>
+      </w:r>
+      <w:proofErr w:type="spellEnd"/>
+      <w:r>
+        <w:t>.</w:t>
       </w:r>
     </w:p>
     <w:p>
@@ -275,6 +775,7 @@
           <w:szCs w:val="48"/>
         </w:rPr>
       </w:pPr>
+      <w:proofErr w:type="gramStart"/>
       <w:r>
         <w:rPr>
           <w:color w:val="FF0000"/>
@@ -283,6 +784,7 @@
         </w:rPr>
         <w:t>click</w:t>
       </w:r>
+      <w:proofErr w:type="gramEnd"/>
       <w:r>
         <w:rPr>
           <w:color w:val="FF0000"/>
@@ -308,17 +810,6 @@
         <w:contextualSpacing/>
       </w:pPr>
       <w:r>
-        <w:t xml:space="preserve">Donc sos_immo gère </w:t>
-      </w:r>
-      <w:r>
-        <w:t>les incidents dans un immeuble de bureau de grande taille.</w:t>
-      </w:r>
-    </w:p>
-    <w:p>
-      <w:pPr>
-        <w:contextualSpacing/>
-      </w:pPr>
-      <w:r>
         <w:t>Da</w:t>
       </w:r>
       <w:r>
@@ -328,10 +819,19 @@
         <w:t>s</w:t>
       </w:r>
       <w:r>
-        <w:t xml:space="preserve"> immeuble</w:t>
-      </w:r>
-      <w:r>
-        <w:t xml:space="preserve"> de ce genre</w:t>
+        <w:t xml:space="preserve"> </w:t>
+      </w:r>
+      <w:r>
+        <w:t xml:space="preserve">un </w:t>
+      </w:r>
+      <w:r>
+        <w:t>immeuble</w:t>
+      </w:r>
+      <w:r>
+        <w:t xml:space="preserve"> de </w:t>
+      </w:r>
+      <w:r>
+        <w:t>bureaux</w:t>
       </w:r>
       <w:r>
         <w:t>,</w:t>
@@ -372,7 +872,16 @@
         <w:contextualSpacing/>
       </w:pPr>
       <w:r>
-        <w:t>Ces entreprises emploient</w:t>
+        <w:t>Quand l’immeuble est assez grand, l</w:t>
+      </w:r>
+      <w:r>
+        <w:t xml:space="preserve">es entreprises </w:t>
+      </w:r>
+      <w:r>
+        <w:t xml:space="preserve">prestataires </w:t>
+      </w:r>
+      <w:r>
+        <w:t>emploient</w:t>
       </w:r>
       <w:r>
         <w:t xml:space="preserve"> </w:t>
@@ -401,11 +910,29 @@
         <w:t>est</w:t>
       </w:r>
       <w:r>
-        <w:t xml:space="preserve"> assurée par un standard téléphonique, des cahiers et des post’it</w:t>
-      </w:r>
-      <w:r>
-        <w:t>, dash board</w:t>
-      </w:r>
+        <w:t xml:space="preserve"> assurée par un standard téléphonique, des cahiers et des </w:t>
+      </w:r>
+      <w:proofErr w:type="spellStart"/>
+      <w:r>
+        <w:t>post’it</w:t>
+      </w:r>
+      <w:proofErr w:type="spellEnd"/>
+      <w:r>
+        <w:t xml:space="preserve">, </w:t>
+      </w:r>
+      <w:proofErr w:type="spellStart"/>
+      <w:r>
+        <w:t>dash</w:t>
+      </w:r>
+      <w:proofErr w:type="spellEnd"/>
+      <w:r>
+        <w:t xml:space="preserve"> </w:t>
+      </w:r>
+      <w:proofErr w:type="spellStart"/>
+      <w:r>
+        <w:t>board</w:t>
+      </w:r>
+      <w:proofErr w:type="spellEnd"/>
       <w:r>
         <w:t>.</w:t>
       </w:r>
@@ -423,6 +950,7 @@
         </w:rPr>
       </w:pPr>
       <w:bookmarkStart w:id="0" w:name="_Hlk117583739"/>
+      <w:proofErr w:type="gramStart"/>
       <w:r>
         <w:rPr>
           <w:color w:val="FF0000"/>
@@ -432,13 +960,40 @@
         <w:t>click</w:t>
       </w:r>
       <w:bookmarkEnd w:id="0"/>
-    </w:p>
-    <w:p>
-      <w:pPr>
-        <w:contextualSpacing/>
-      </w:pPr>
-      <w:r>
-        <w:t>Dans un contexte de digitalisation des process, l</w:t>
+      <w:proofErr w:type="gramEnd"/>
+    </w:p>
+    <w:p>
+      <w:pPr>
+        <w:contextualSpacing/>
+      </w:pPr>
+      <w:r>
+        <w:t xml:space="preserve">Dans </w:t>
+      </w:r>
+      <w:proofErr w:type="gramStart"/>
+      <w:r>
+        <w:t>un soucis</w:t>
+      </w:r>
+      <w:proofErr w:type="gramEnd"/>
+      <w:r>
+        <w:t xml:space="preserve"> d’</w:t>
+      </w:r>
+      <w:r>
+        <w:t>e</w:t>
+      </w:r>
+      <w:r>
+        <w:t>fficacité</w:t>
+      </w:r>
+      <w:r>
+        <w:t xml:space="preserve"> et </w:t>
+      </w:r>
+      <w:r>
+        <w:t>un contexte de digitalisation des process</w:t>
+      </w:r>
+      <w:r>
+        <w:t xml:space="preserve">, </w:t>
+      </w:r>
+      <w:r>
+        <w:t>l</w:t>
       </w:r>
       <w:r>
         <w:t>’idée</w:t>
@@ -494,16 +1049,16 @@
         <w:contextualSpacing/>
       </w:pPr>
       <w:r>
-        <w:t>Je dois dire qu’une p</w:t>
-      </w:r>
-      <w:r>
-        <w:t xml:space="preserve">lateforme </w:t>
+        <w:t>Je me suis inspirée d’un outil</w:t>
+      </w:r>
+      <w:r>
+        <w:t xml:space="preserve"> </w:t>
       </w:r>
       <w:r>
         <w:t xml:space="preserve">de ce genre </w:t>
       </w:r>
       <w:r>
-        <w:t>a été mise en place SG. Je reprends l’idée à mon compte.</w:t>
+        <w:t>mise en place SG</w:t>
       </w:r>
     </w:p>
     <w:p>
@@ -552,6 +1107,7 @@
           <w:szCs w:val="28"/>
         </w:rPr>
       </w:pPr>
+      <w:proofErr w:type="gramStart"/>
       <w:r>
         <w:rPr>
           <w:color w:val="FF0000"/>
@@ -560,6 +1116,7 @@
         </w:rPr>
         <w:t>click</w:t>
       </w:r>
+      <w:proofErr w:type="gramEnd"/>
     </w:p>
     <w:p>
       <w:pPr>
@@ -676,9 +1233,14 @@
       <w:pPr>
         <w:pStyle w:val="Titre"/>
       </w:pPr>
+      <w:proofErr w:type="gramStart"/>
       <w:r>
         <w:lastRenderedPageBreak/>
-        <w:t>diagramme de Use case</w:t>
+        <w:t>diagramme</w:t>
+      </w:r>
+      <w:proofErr w:type="gramEnd"/>
+      <w:r>
+        <w:t xml:space="preserve"> de Use case</w:t>
       </w:r>
     </w:p>
     <w:p>
@@ -704,6 +1266,7 @@
           <w:szCs w:val="28"/>
         </w:rPr>
       </w:pPr>
+      <w:proofErr w:type="gramStart"/>
       <w:r>
         <w:rPr>
           <w:color w:val="FF0000"/>
@@ -712,6 +1275,7 @@
         </w:rPr>
         <w:t>click</w:t>
       </w:r>
+      <w:proofErr w:type="gramEnd"/>
     </w:p>
     <w:p>
       <w:pPr>
@@ -749,6 +1313,7 @@
           <w:szCs w:val="28"/>
         </w:rPr>
       </w:pPr>
+      <w:proofErr w:type="gramStart"/>
       <w:r>
         <w:rPr>
           <w:color w:val="FF0000"/>
@@ -757,6 +1322,7 @@
         </w:rPr>
         <w:t>click</w:t>
       </w:r>
+      <w:proofErr w:type="gramEnd"/>
     </w:p>
     <w:p>
       <w:pPr>
@@ -775,6 +1341,7 @@
           <w:szCs w:val="28"/>
         </w:rPr>
       </w:pPr>
+      <w:proofErr w:type="gramStart"/>
       <w:r>
         <w:rPr>
           <w:color w:val="FF0000"/>
@@ -783,6 +1350,7 @@
         </w:rPr>
         <w:t>click</w:t>
       </w:r>
+      <w:proofErr w:type="gramEnd"/>
     </w:p>
     <w:p>
       <w:pPr>
@@ -819,6 +1387,7 @@
           <w:szCs w:val="28"/>
         </w:rPr>
       </w:pPr>
+      <w:proofErr w:type="gramStart"/>
       <w:r>
         <w:rPr>
           <w:color w:val="FF0000"/>
@@ -827,6 +1396,7 @@
         </w:rPr>
         <w:t>click</w:t>
       </w:r>
+      <w:proofErr w:type="gramEnd"/>
     </w:p>
     <w:p>
       <w:pPr>
@@ -851,6 +1421,7 @@
           <w:szCs w:val="28"/>
         </w:rPr>
       </w:pPr>
+      <w:proofErr w:type="gramStart"/>
       <w:r>
         <w:rPr>
           <w:color w:val="FF0000"/>
@@ -859,6 +1430,7 @@
         </w:rPr>
         <w:t>click</w:t>
       </w:r>
+      <w:proofErr w:type="gramEnd"/>
     </w:p>
     <w:p>
       <w:pPr>
@@ -933,6 +1505,7 @@
       <w:pPr>
         <w:contextualSpacing/>
       </w:pPr>
+      <w:proofErr w:type="gramStart"/>
       <w:r>
         <w:rPr>
           <w:color w:val="FF0000"/>
@@ -941,32 +1514,28 @@
         </w:rPr>
         <w:t>click</w:t>
       </w:r>
+      <w:proofErr w:type="gramEnd"/>
     </w:p>
     <w:p>
       <w:pPr>
         <w:pStyle w:val="Titre"/>
       </w:pPr>
-    </w:p>
-    <w:p>
-      <w:pPr>
-        <w:contextualSpacing/>
-      </w:pPr>
-      <w:r>
-        <w:t>J’ai conçu SOS Immo avec une architecture web client-serveur classique.</w:t>
-      </w:r>
-    </w:p>
-    <w:p>
-      <w:pPr>
-        <w:contextualSpacing/>
-      </w:pPr>
-      <w:r>
-        <w:t xml:space="preserve">Il </w:t>
-      </w:r>
-      <w:r>
-        <w:t>est développé</w:t>
-      </w:r>
-      <w:r>
-        <w:t xml:space="preserve"> comme 2 projets indépendants</w:t>
+      <w:r>
+        <w:t>Architecture</w:t>
+      </w:r>
+    </w:p>
+    <w:p>
+      <w:pPr>
+        <w:contextualSpacing/>
+      </w:pPr>
+      <w:r>
+        <w:t>L’architecture de</w:t>
+      </w:r>
+      <w:r>
+        <w:t xml:space="preserve"> SOS Immo </w:t>
+      </w:r>
+      <w:r>
+        <w:t>est composée de 2 parties distinctes</w:t>
       </w:r>
       <w:r>
         <w:t xml:space="preserve"> que je vais détailler tout de suite</w:t>
@@ -1087,13 +1656,24 @@
         <w:contextualSpacing/>
       </w:pPr>
       <w:r>
-        <w:t xml:space="preserve">Le concept </w:t>
-      </w:r>
-      <w:r>
-        <w:t>de React</w:t>
-      </w:r>
-      <w:r>
-        <w:t xml:space="preserve"> est assez simple : 1 page pour le site et une multitude de composants pour l’habiller </w:t>
+        <w:t xml:space="preserve">Une application </w:t>
+      </w:r>
+      <w:r>
+        <w:t>React</w:t>
+      </w:r>
+      <w:r>
+        <w:t xml:space="preserve"> est </w:t>
+      </w:r>
+      <w:proofErr w:type="gramStart"/>
+      <w:r>
+        <w:t>monopage</w:t>
+      </w:r>
+      <w:r>
+        <w:t>:</w:t>
+      </w:r>
+      <w:proofErr w:type="gramEnd"/>
+      <w:r>
+        <w:t xml:space="preserve"> 1 page pour le site et une multitude de composants pour l’habiller </w:t>
       </w:r>
       <w:r>
         <w:t xml:space="preserve">qui </w:t>
@@ -1172,13 +1752,16 @@
         <w:spacing w:after="0"/>
       </w:pPr>
       <w:r>
-        <w:t>du code html</w:t>
-      </w:r>
-      <w:r>
-        <w:t xml:space="preserve"> </w:t>
-      </w:r>
-      <w:r>
-        <w:t xml:space="preserve"> : </w:t>
+        <w:t>D</w:t>
+      </w:r>
+      <w:r>
+        <w:t xml:space="preserve">u code </w:t>
+      </w:r>
+      <w:r>
+        <w:t xml:space="preserve">HTML </w:t>
+      </w:r>
+      <w:r>
+        <w:t xml:space="preserve">: </w:t>
       </w:r>
     </w:p>
     <w:p>
@@ -1191,7 +1774,10 @@
         <w:spacing w:after="0"/>
       </w:pPr>
       <w:r>
-        <w:t>visuellement : tableau, bouton, formulaire, etc.</w:t>
+        <w:t>V</w:t>
+      </w:r>
+      <w:r>
+        <w:t>isuellement : tableau, bouton, formulaire, etc.</w:t>
       </w:r>
     </w:p>
     <w:p>
@@ -1204,7 +1790,10 @@
         <w:spacing w:after="0"/>
       </w:pPr>
       <w:r>
-        <w:t xml:space="preserve">des fonctions </w:t>
+        <w:t>D</w:t>
+      </w:r>
+      <w:r>
+        <w:t xml:space="preserve">es fonctions </w:t>
       </w:r>
       <w:r>
         <w:t xml:space="preserve">qui lui permettent </w:t>
@@ -1226,7 +1815,10 @@
         <w:spacing w:after="0"/>
       </w:pPr>
       <w:r>
-        <w:t>d’autres éléments propres à React à mi-chemin entre variables et fonctions qu’on appelle useState</w:t>
+        <w:t>D</w:t>
+      </w:r>
+      <w:r>
+        <w:t>’autres éléments propres à React à mi-chemin entre variables et fonctions qu’on appelle useState</w:t>
       </w:r>
       <w:r>
         <w:t>.</w:t>
@@ -1326,6 +1918,7 @@
         <w:spacing w:after="0"/>
         <w:contextualSpacing/>
       </w:pPr>
+      <w:proofErr w:type="gramStart"/>
       <w:r>
         <w:rPr>
           <w:color w:val="FF0000"/>
@@ -1335,6 +1928,7 @@
         <w:lastRenderedPageBreak/>
         <w:t>click</w:t>
       </w:r>
+      <w:proofErr w:type="gramEnd"/>
     </w:p>
     <w:p>
       <w:pPr>
@@ -1344,7 +1938,7 @@
         </w:rPr>
       </w:pPr>
       <w:r>
-        <w:t>5</w:t>
+        <w:t>Front end</w:t>
       </w:r>
     </w:p>
     <w:p>
@@ -1413,7 +2007,15 @@
         <w:t>le premier</w:t>
       </w:r>
       <w:r>
-        <w:t>, nommé « ecran »</w:t>
+        <w:t>, nommé « </w:t>
+      </w:r>
+      <w:proofErr w:type="spellStart"/>
+      <w:r>
+        <w:t>ecran</w:t>
+      </w:r>
+      <w:proofErr w:type="spellEnd"/>
+      <w:r>
+        <w:t> »</w:t>
       </w:r>
       <w:r>
         <w:t xml:space="preserve">, string </w:t>
@@ -1484,7 +2086,15 @@
         <w:t xml:space="preserve"> </w:t>
       </w:r>
       <w:r>
-        <w:t>qui dépendra de la valeur du useState « ecran ».</w:t>
+        <w:t>qui dépendra de la valeur du useState « </w:t>
+      </w:r>
+      <w:proofErr w:type="spellStart"/>
+      <w:r>
+        <w:t>ecran</w:t>
+      </w:r>
+      <w:proofErr w:type="spellEnd"/>
+      <w:r>
+        <w:t> ».</w:t>
       </w:r>
     </w:p>
     <w:p>
@@ -1517,7 +2127,15 @@
         <w:t xml:space="preserve"> est lui-même conditionné </w:t>
       </w:r>
       <w:r>
-        <w:t>à « ecran »</w:t>
+        <w:t>à « </w:t>
+      </w:r>
+      <w:proofErr w:type="spellStart"/>
+      <w:r>
+        <w:t>ecran</w:t>
+      </w:r>
+      <w:proofErr w:type="spellEnd"/>
+      <w:r>
+        <w:t> »</w:t>
       </w:r>
       <w:r>
         <w:t>.</w:t>
@@ -1529,22 +2147,41 @@
         <w:contextualSpacing/>
       </w:pPr>
       <w:r>
-        <w:t>Systématiquement « Bandeau.js » affiche le logo de l’application.</w:t>
-      </w:r>
-    </w:p>
-    <w:p>
-      <w:pPr>
-        <w:spacing w:after="0"/>
-        <w:contextualSpacing/>
-      </w:pPr>
-      <w:r>
-        <w:t>Si « ecran »</w:t>
-      </w:r>
+        <w:t xml:space="preserve">Systématiquement « Bandeau.js » affiche </w:t>
+      </w:r>
+      <w:r>
+        <w:t xml:space="preserve">un ruban et </w:t>
+      </w:r>
+      <w:r>
+        <w:t>le logo de l’application.</w:t>
+      </w:r>
+    </w:p>
+    <w:p>
+      <w:pPr>
+        <w:spacing w:after="0"/>
+        <w:contextualSpacing/>
+      </w:pPr>
+      <w:r>
+        <w:t>Si « </w:t>
+      </w:r>
+      <w:proofErr w:type="spellStart"/>
+      <w:r>
+        <w:t>ecran</w:t>
+      </w:r>
+      <w:proofErr w:type="spellEnd"/>
+      <w:r>
+        <w:t> »</w:t>
+      </w:r>
+      <w:proofErr w:type="gramStart"/>
       <w:r>
         <w:t> !</w:t>
       </w:r>
       <w:r>
-        <w:t>== « </w:t>
+        <w:t>=</w:t>
+      </w:r>
+      <w:proofErr w:type="gramEnd"/>
+      <w:r>
+        <w:t>= « </w:t>
       </w:r>
       <w:r>
         <w:t>login</w:t>
@@ -1583,7 +2220,15 @@
         <w:t>nd</w:t>
       </w:r>
       <w:r>
-        <w:t xml:space="preserve"> composant est donc conditionné à la valeur « ecran ».</w:t>
+        <w:t xml:space="preserve"> composant est donc conditionné à la valeur « </w:t>
+      </w:r>
+      <w:proofErr w:type="spellStart"/>
+      <w:r>
+        <w:t>ecran</w:t>
+      </w:r>
+      <w:proofErr w:type="spellEnd"/>
+      <w:r>
+        <w:t> ».</w:t>
       </w:r>
     </w:p>
     <w:p>
@@ -1604,8 +2249,13 @@
         <w:t xml:space="preserve">Contient le formulaire d’authentification </w:t>
       </w:r>
       <w:r>
-        <w:t>– id + mdp</w:t>
-      </w:r>
+        <w:t xml:space="preserve">– id + </w:t>
+      </w:r>
+      <w:proofErr w:type="spellStart"/>
+      <w:r>
+        <w:t>mdp</w:t>
+      </w:r>
+      <w:proofErr w:type="spellEnd"/>
       <w:r>
         <w:t>.</w:t>
       </w:r>
@@ -1643,13 +2293,29 @@
         <w:t xml:space="preserve">, certaines données utilisateurs sont récupérées et </w:t>
       </w:r>
       <w:r>
-        <w:t xml:space="preserve"> la valeur </w:t>
-      </w:r>
-      <w:r>
-        <w:t>d’</w:t>
-      </w:r>
-      <w:r>
-        <w:t>« ecran » est mise à jour à « </w:t>
+        <w:t xml:space="preserve">la valeur </w:t>
+      </w:r>
+      <w:r>
+        <w:t>d</w:t>
+      </w:r>
+      <w:proofErr w:type="gramStart"/>
+      <w:r>
+        <w:t>’</w:t>
+      </w:r>
+      <w:r>
+        <w:t>«</w:t>
+      </w:r>
+      <w:proofErr w:type="gramEnd"/>
+      <w:r>
+        <w:t> </w:t>
+      </w:r>
+      <w:proofErr w:type="spellStart"/>
+      <w:r>
+        <w:t>ecran</w:t>
+      </w:r>
+      <w:proofErr w:type="spellEnd"/>
+      <w:r>
+        <w:t> » est mise à jour à « </w:t>
       </w:r>
       <w:r>
         <w:t>menu</w:t>
@@ -1664,7 +2330,15 @@
         <w:contextualSpacing/>
       </w:pPr>
       <w:r>
-        <w:t>Comme « ecran » est un useState, le composant dans lequel il a été déclaré (App.js donc) est recalculé.</w:t>
+        <w:t>Comme « </w:t>
+      </w:r>
+      <w:proofErr w:type="spellStart"/>
+      <w:r>
+        <w:t>ecran</w:t>
+      </w:r>
+      <w:proofErr w:type="spellEnd"/>
+      <w:r>
+        <w:t> » est un useState, le composant dans lequel il a été déclaré (App.js donc) est recalculé.</w:t>
       </w:r>
     </w:p>
     <w:p>
@@ -1757,6 +2431,7 @@
         <w:spacing w:after="0"/>
         <w:contextualSpacing/>
       </w:pPr>
+      <w:proofErr w:type="gramStart"/>
       <w:r>
         <w:rPr>
           <w:color w:val="FF0000"/>
@@ -1765,13 +2440,14 @@
         </w:rPr>
         <w:t>click</w:t>
       </w:r>
+      <w:proofErr w:type="gramEnd"/>
     </w:p>
     <w:p>
       <w:pPr>
         <w:pStyle w:val="Titre"/>
       </w:pPr>
       <w:r>
-        <w:t>6</w:t>
+        <w:t>Back end</w:t>
       </w:r>
     </w:p>
     <w:p>
@@ -1787,9 +2463,11 @@
       <w:r>
         <w:t xml:space="preserve">est un serveur </w:t>
       </w:r>
+      <w:proofErr w:type="spellStart"/>
       <w:r>
         <w:t>NodeJS</w:t>
       </w:r>
+      <w:proofErr w:type="spellEnd"/>
       <w:r>
         <w:t xml:space="preserve"> </w:t>
       </w:r>
@@ -1823,11 +2501,16 @@
       <w:r>
         <w:t xml:space="preserve"> </w:t>
       </w:r>
+      <w:proofErr w:type="spellStart"/>
       <w:r>
         <w:t>c</w:t>
       </w:r>
       <w:r>
-        <w:t xml:space="preserve">ontroller </w:t>
+        <w:t>ontroller</w:t>
+      </w:r>
+      <w:proofErr w:type="spellEnd"/>
+      <w:r>
+        <w:t xml:space="preserve"> </w:t>
       </w:r>
       <w:r>
         <w:t>c’est le</w:t>
@@ -1923,7 +2606,15 @@
         <w:t>e</w:t>
       </w:r>
       <w:r>
-        <w:t xml:space="preserve"> dans un fichier .js distinct.</w:t>
+        <w:t xml:space="preserve"> dans un fichier .</w:t>
+      </w:r>
+      <w:proofErr w:type="spellStart"/>
+      <w:r>
+        <w:t>js</w:t>
+      </w:r>
+      <w:proofErr w:type="spellEnd"/>
+      <w:r>
+        <w:t xml:space="preserve"> distinct.</w:t>
       </w:r>
     </w:p>
     <w:p>
@@ -1969,6 +2660,9 @@
       <w:pPr>
         <w:spacing w:after="0"/>
         <w:contextualSpacing/>
+        <w:rPr>
+          <w:u w:val="single"/>
+        </w:rPr>
       </w:pPr>
       <w:r>
         <w:t xml:space="preserve">L’interaction entre les </w:t>
@@ -1986,10 +2680,30 @@
         <w:t>un ORM</w:t>
       </w:r>
       <w:r>
+        <w:rPr>
+          <w:u w:val="single"/>
+        </w:rPr>
         <w:t xml:space="preserve">, </w:t>
       </w:r>
       <w:r>
-        <w:t>Object Relational Mapping.</w:t>
+        <w:rPr>
+          <w:u w:val="single"/>
+        </w:rPr>
+        <w:t xml:space="preserve">Object </w:t>
+      </w:r>
+      <w:proofErr w:type="spellStart"/>
+      <w:r>
+        <w:rPr>
+          <w:u w:val="single"/>
+        </w:rPr>
+        <w:t>Relational</w:t>
+      </w:r>
+      <w:proofErr w:type="spellEnd"/>
+      <w:r>
+        <w:rPr>
+          <w:u w:val="single"/>
+        </w:rPr>
+        <w:t xml:space="preserve"> Mapping.</w:t>
       </w:r>
     </w:p>
     <w:p>
@@ -2043,103 +2757,123 @@
         <w:contextualSpacing/>
       </w:pPr>
       <w:r>
-        <w:t>Ce sont les fichiers Models.</w:t>
-      </w:r>
-    </w:p>
-    <w:p>
-      <w:pPr>
-        <w:spacing w:after="0"/>
-        <w:contextualSpacing/>
-      </w:pPr>
-      <w:r>
-        <w:t>J’ai choisi la librairie Sequelize de NodeJS.</w:t>
-      </w:r>
-    </w:p>
-    <w:p>
-      <w:pPr>
-        <w:spacing w:after="0"/>
-        <w:contextualSpacing/>
-      </w:pPr>
-    </w:p>
-    <w:p>
-      <w:pPr>
-        <w:spacing w:after="0"/>
-        <w:contextualSpacing/>
-      </w:pPr>
-      <w:r>
-        <w:t>Sequelize possède ces propres fonctions pour récupérer les données de la base, les convertir en objet et vice versa.</w:t>
-      </w:r>
-    </w:p>
-    <w:p>
-      <w:pPr>
-        <w:spacing w:after="0"/>
-        <w:contextualSpacing/>
-      </w:pPr>
-      <w:r>
-        <w:t xml:space="preserve">Il évite au maximum les requêtes SQL. Et, </w:t>
-      </w:r>
-      <w:r>
-        <w:t xml:space="preserve">quand </w:t>
-      </w:r>
-      <w:r>
-        <w:t>ce</w:t>
-      </w:r>
-      <w:r>
-        <w:t>s</w:t>
-      </w:r>
-      <w:r>
-        <w:t xml:space="preserve"> requête</w:t>
-      </w:r>
-      <w:r>
-        <w:t>s</w:t>
-      </w:r>
-      <w:r>
-        <w:t xml:space="preserve"> s</w:t>
-      </w:r>
-      <w:r>
-        <w:t>on</w:t>
-      </w:r>
-      <w:r>
-        <w:t>t inévitable</w:t>
-      </w:r>
-      <w:r>
-        <w:t>s</w:t>
-      </w:r>
-      <w:r>
-        <w:t>, il empêche les problèmes d’injections SQL.</w:t>
-      </w:r>
-    </w:p>
-    <w:p>
-      <w:pPr>
-        <w:spacing w:after="0"/>
-        <w:contextualSpacing/>
-      </w:pPr>
-      <w:r>
-        <w:t>J’ai mis ces fonctions dans des fichiers DAO</w:t>
-      </w:r>
-      <w:r>
-        <w:t xml:space="preserve"> (Data Access Object)</w:t>
-      </w:r>
-      <w:r>
-        <w:t xml:space="preserve"> distincts des Models, pour clarifier le code.</w:t>
-      </w:r>
-    </w:p>
-    <w:p>
-      <w:pPr>
-        <w:spacing w:after="0"/>
-        <w:contextualSpacing/>
-      </w:pPr>
-      <w:r>
-        <w:t>Ce sont l</w:t>
-      </w:r>
-      <w:r>
-        <w:t xml:space="preserve">es </w:t>
-      </w:r>
-      <w:r>
-        <w:t xml:space="preserve">fonctions DAO </w:t>
-      </w:r>
-      <w:r>
-        <w:t>qui sont utilisées par les services.</w:t>
+        <w:t>C</w:t>
+      </w:r>
+      <w:r>
+        <w:t xml:space="preserve">haque classe est définie dans un </w:t>
+      </w:r>
+      <w:r>
+        <w:t xml:space="preserve">fichier </w:t>
+      </w:r>
+      <w:proofErr w:type="spellStart"/>
+      <w:r>
+        <w:t>Models</w:t>
+      </w:r>
+      <w:proofErr w:type="spellEnd"/>
+      <w:r>
+        <w:t>.</w:t>
+      </w:r>
+    </w:p>
+    <w:p>
+      <w:pPr>
+        <w:spacing w:after="0"/>
+        <w:contextualSpacing/>
+      </w:pPr>
+    </w:p>
+    <w:p>
+      <w:pPr>
+        <w:spacing w:after="0"/>
+        <w:contextualSpacing/>
+      </w:pPr>
+      <w:r>
+        <w:t xml:space="preserve">J’ai choisi la librairie </w:t>
+      </w:r>
+      <w:proofErr w:type="spellStart"/>
+      <w:r>
+        <w:t>Sequelize</w:t>
+      </w:r>
+      <w:proofErr w:type="spellEnd"/>
+      <w:r>
+        <w:t xml:space="preserve"> de </w:t>
+      </w:r>
+      <w:proofErr w:type="spellStart"/>
+      <w:r>
+        <w:t>NodeJS</w:t>
+      </w:r>
+      <w:proofErr w:type="spellEnd"/>
+      <w:r>
+        <w:t>.</w:t>
+      </w:r>
+    </w:p>
+    <w:p>
+      <w:pPr>
+        <w:spacing w:after="0"/>
+        <w:contextualSpacing/>
+      </w:pPr>
+      <w:r>
+        <w:t xml:space="preserve">C’est un </w:t>
+      </w:r>
+      <w:proofErr w:type="spellStart"/>
+      <w:r>
+        <w:t>framework</w:t>
+      </w:r>
+      <w:proofErr w:type="spellEnd"/>
+      <w:r>
+        <w:t xml:space="preserve"> qui </w:t>
+      </w:r>
+      <w:r>
+        <w:t>possède ces propres fonctions pour récupérer les données de la base, les convertir en objet et vice versa.</w:t>
+      </w:r>
+    </w:p>
+    <w:p>
+      <w:pPr>
+        <w:spacing w:after="0"/>
+        <w:contextualSpacing/>
+      </w:pPr>
+      <w:r>
+        <w:t>Là encore</w:t>
+      </w:r>
+      <w:r>
+        <w:t xml:space="preserve">, j’ai </w:t>
+      </w:r>
+      <w:r>
+        <w:t>logé ces fonctions par catégories dans les fichiers distincts, appelés DAO.</w:t>
+      </w:r>
+    </w:p>
+    <w:p>
+      <w:pPr>
+        <w:spacing w:after="0"/>
+        <w:contextualSpacing/>
+      </w:pPr>
+      <w:r>
+        <w:t xml:space="preserve">Les DAO évitent un maximum </w:t>
+      </w:r>
+      <w:r>
+        <w:t xml:space="preserve">les requêtes SQL. </w:t>
+      </w:r>
+      <w:r>
+        <w:t>Certaines permettent tout de même la saisie d</w:t>
+      </w:r>
+      <w:r>
+        <w:t>e requête</w:t>
+      </w:r>
+      <w:r>
+        <w:t xml:space="preserve">s. Elles </w:t>
+      </w:r>
+      <w:r>
+        <w:t>empêche</w:t>
+      </w:r>
+      <w:r>
+        <w:t>nt</w:t>
+      </w:r>
+      <w:r>
+        <w:t xml:space="preserve"> </w:t>
+      </w:r>
+      <w:r>
+        <w:t xml:space="preserve">alors </w:t>
+      </w:r>
+      <w:r>
+        <w:t>les problèmes d’injections SQL.</w:t>
       </w:r>
     </w:p>
     <w:p>
@@ -2163,20 +2897,35 @@
         <w:contextualSpacing/>
       </w:pPr>
       <w:r>
-        <w:t>Le controller reçoit les demandes, qu’il transmet aux services, qui utilisent les fonctions d’ORM, qui utilisent les objets, qui représentent les tables de la bd.</w:t>
-      </w:r>
-    </w:p>
-    <w:p>
-      <w:pPr>
-        <w:spacing w:after="0"/>
-        <w:contextualSpacing/>
-      </w:pPr>
-    </w:p>
-    <w:p>
-      <w:pPr>
-        <w:spacing w:after="0"/>
-        <w:contextualSpacing/>
-      </w:pPr>
+        <w:t xml:space="preserve">Le </w:t>
+      </w:r>
+      <w:proofErr w:type="spellStart"/>
+      <w:r>
+        <w:t>controller</w:t>
+      </w:r>
+      <w:proofErr w:type="spellEnd"/>
+      <w:r>
+        <w:t xml:space="preserve"> reçoit les demandes, qu’il transmet aux services, qui utilisent les fonctions </w:t>
+      </w:r>
+      <w:r>
+        <w:t>DAO</w:t>
+      </w:r>
+      <w:r>
+        <w:t>, qui utilisent les objets, qui représentent les tables de la bd.</w:t>
+      </w:r>
+    </w:p>
+    <w:p>
+      <w:pPr>
+        <w:spacing w:after="0"/>
+        <w:contextualSpacing/>
+      </w:pPr>
+    </w:p>
+    <w:p>
+      <w:pPr>
+        <w:spacing w:after="0"/>
+        <w:contextualSpacing/>
+      </w:pPr>
+      <w:proofErr w:type="gramStart"/>
       <w:r>
         <w:rPr>
           <w:color w:val="FF0000"/>
@@ -2185,6 +2934,7 @@
         </w:rPr>
         <w:t>click</w:t>
       </w:r>
+      <w:proofErr w:type="gramEnd"/>
     </w:p>
     <w:p>
       <w:pPr>
@@ -2193,9 +2943,14 @@
           <w:u w:val="single"/>
         </w:rPr>
       </w:pPr>
-      <w:r>
-        <w:t>database</w:t>
-      </w:r>
+      <w:proofErr w:type="spellStart"/>
+      <w:r>
+        <w:t>D</w:t>
+      </w:r>
+      <w:r>
+        <w:t>atabase</w:t>
+      </w:r>
+      <w:proofErr w:type="spellEnd"/>
     </w:p>
     <w:p>
       <w:pPr>
@@ -2299,6 +3054,7 @@
         <w:spacing w:after="0"/>
         <w:contextualSpacing/>
       </w:pPr>
+      <w:proofErr w:type="gramStart"/>
       <w:r>
         <w:rPr>
           <w:color w:val="FF0000"/>
@@ -2307,6 +3063,7 @@
         </w:rPr>
         <w:t>click</w:t>
       </w:r>
+      <w:proofErr w:type="gramEnd"/>
     </w:p>
     <w:p>
       <w:pPr>
@@ -2316,7 +3073,10 @@
         </w:rPr>
       </w:pPr>
       <w:r>
-        <w:t>menu</w:t>
+        <w:t>M</w:t>
+      </w:r>
+      <w:r>
+        <w:t>enu</w:t>
       </w:r>
     </w:p>
     <w:p>
@@ -2405,6 +3165,7 @@
         <w:spacing w:after="0"/>
         <w:contextualSpacing/>
       </w:pPr>
+      <w:proofErr w:type="gramStart"/>
       <w:r>
         <w:rPr>
           <w:color w:val="FF0000"/>
@@ -2413,13 +3174,17 @@
         </w:rPr>
         <w:t>click</w:t>
       </w:r>
+      <w:proofErr w:type="gramEnd"/>
     </w:p>
     <w:p>
       <w:pPr>
         <w:pStyle w:val="Titre"/>
       </w:pPr>
       <w:r>
-        <w:t>diagramme état-transition</w:t>
+        <w:t>D</w:t>
+      </w:r>
+      <w:r>
+        <w:t>iagramme état-transition</w:t>
       </w:r>
     </w:p>
     <w:p>
@@ -2463,7 +3228,15 @@
         <w:contextualSpacing/>
       </w:pPr>
       <w:r>
-        <w:t>A sa création, 1 inc est en attente d’affection.</w:t>
+        <w:t xml:space="preserve">A sa création, 1 </w:t>
+      </w:r>
+      <w:proofErr w:type="spellStart"/>
+      <w:r>
+        <w:t>inc</w:t>
+      </w:r>
+      <w:proofErr w:type="spellEnd"/>
+      <w:r>
+        <w:t xml:space="preserve"> est en attente d’affection.</w:t>
       </w:r>
     </w:p>
     <w:p>
@@ -2490,7 +3263,15 @@
         <w:contextualSpacing/>
       </w:pPr>
       <w:r>
-        <w:t xml:space="preserve">A la fin de l’intervention, l’inc est en attente de validation par l’utilisateur </w:t>
+        <w:t>A la fin de l’intervention, l’</w:t>
+      </w:r>
+      <w:proofErr w:type="spellStart"/>
+      <w:r>
+        <w:t>inc</w:t>
+      </w:r>
+      <w:proofErr w:type="spellEnd"/>
+      <w:r>
+        <w:t xml:space="preserve"> est en attente de validation par l’utilisateur </w:t>
       </w:r>
       <w:r>
         <w:t>auteur du</w:t>
@@ -2538,29 +3319,43 @@
         <w:t xml:space="preserve">Si l’utilisateur est mécontent de l’intervention, </w:t>
       </w:r>
       <w:r>
-        <w:t>il le signale et un nouvel inc est automatiquement généré à l’identique du premier, avec le motif d’insatisfaction.</w:t>
-      </w:r>
-    </w:p>
-    <w:p>
-      <w:pPr>
-        <w:spacing w:after="0"/>
-        <w:contextualSpacing/>
-      </w:pPr>
-      <w:r>
-        <w:t>Le cycle de vie recommence avec ce nouvel inc.</w:t>
-      </w:r>
-    </w:p>
-    <w:p>
-      <w:pPr>
-        <w:spacing w:after="0"/>
-        <w:contextualSpacing/>
-      </w:pPr>
-    </w:p>
-    <w:p>
-      <w:pPr>
-        <w:spacing w:after="0"/>
-        <w:contextualSpacing/>
-      </w:pPr>
+        <w:t xml:space="preserve">il le signale et un nouvel </w:t>
+      </w:r>
+      <w:proofErr w:type="spellStart"/>
+      <w:r>
+        <w:t>inc</w:t>
+      </w:r>
+      <w:proofErr w:type="spellEnd"/>
+      <w:r>
+        <w:t xml:space="preserve"> est automatiquement généré à l’identique du premier, avec le motif d’insatisfaction.</w:t>
+      </w:r>
+    </w:p>
+    <w:p>
+      <w:pPr>
+        <w:spacing w:after="0"/>
+        <w:contextualSpacing/>
+      </w:pPr>
+      <w:r>
+        <w:t xml:space="preserve">Le cycle de vie recommence avec ce nouvel </w:t>
+      </w:r>
+      <w:proofErr w:type="spellStart"/>
+      <w:r>
+        <w:t>inc.</w:t>
+      </w:r>
+      <w:proofErr w:type="spellEnd"/>
+    </w:p>
+    <w:p>
+      <w:pPr>
+        <w:spacing w:after="0"/>
+        <w:contextualSpacing/>
+      </w:pPr>
+    </w:p>
+    <w:p>
+      <w:pPr>
+        <w:spacing w:after="0"/>
+        <w:contextualSpacing/>
+      </w:pPr>
+      <w:proofErr w:type="gramStart"/>
       <w:r>
         <w:rPr>
           <w:color w:val="FF0000"/>
@@ -2569,6 +3364,7 @@
         </w:rPr>
         <w:t>click</w:t>
       </w:r>
+      <w:proofErr w:type="gramEnd"/>
     </w:p>
     <w:p>
       <w:pPr>
@@ -2815,6 +3611,7 @@
         <w:spacing w:after="0"/>
         <w:contextualSpacing/>
       </w:pPr>
+      <w:proofErr w:type="gramStart"/>
       <w:r>
         <w:rPr>
           <w:color w:val="FF0000"/>
@@ -2823,6 +3620,7 @@
         </w:rPr>
         <w:t>click</w:t>
       </w:r>
+      <w:proofErr w:type="gramEnd"/>
     </w:p>
     <w:p>
       <w:pPr>
@@ -2834,17 +3632,24 @@
       <w:r>
         <w:t xml:space="preserve"> </w:t>
       </w:r>
+      <w:proofErr w:type="gramStart"/>
       <w:r>
         <w:t>détail</w:t>
       </w:r>
-    </w:p>
-    <w:p>
-      <w:pPr>
-        <w:spacing w:after="0"/>
-        <w:contextualSpacing/>
-      </w:pPr>
-      <w:r>
-        <w:t>Une fiche incident est partagée en 3 parties.</w:t>
+      <w:proofErr w:type="gramEnd"/>
+    </w:p>
+    <w:p>
+      <w:pPr>
+        <w:spacing w:after="0"/>
+        <w:contextualSpacing/>
+      </w:pPr>
+      <w:proofErr w:type="gramStart"/>
+      <w:r>
+        <w:t>Une fiche incident</w:t>
+      </w:r>
+      <w:proofErr w:type="gramEnd"/>
+      <w:r>
+        <w:t xml:space="preserve"> est partagée en 3 parties.</w:t>
       </w:r>
     </w:p>
     <w:p>
@@ -2859,7 +3664,7 @@
         <w:t xml:space="preserve">/ </w:t>
       </w:r>
       <w:r>
-        <w:t xml:space="preserve">Cartouche, sorte de carte d’identité. </w:t>
+        <w:t xml:space="preserve">Cartouche, carte d’identité. </w:t>
       </w:r>
       <w:r>
         <w:t>Q</w:t>
@@ -2923,6 +3728,7 @@
         <w:spacing w:after="0"/>
         <w:contextualSpacing/>
       </w:pPr>
+      <w:proofErr w:type="gramStart"/>
       <w:r>
         <w:rPr>
           <w:color w:val="FF0000"/>
@@ -2931,6 +3737,7 @@
         </w:rPr>
         <w:t>click</w:t>
       </w:r>
+      <w:proofErr w:type="gramEnd"/>
     </w:p>
     <w:p>
       <w:pPr>
@@ -2939,8 +3746,13 @@
       <w:r>
         <w:t xml:space="preserve"> </w:t>
       </w:r>
-      <w:r>
-        <w:t>diagramme de séquence</w:t>
+      <w:proofErr w:type="gramStart"/>
+      <w:r>
+        <w:t>diagramme</w:t>
+      </w:r>
+      <w:proofErr w:type="gramEnd"/>
+      <w:r>
+        <w:t xml:space="preserve"> de séquence</w:t>
       </w:r>
     </w:p>
     <w:p>
@@ -2993,7 +3805,13 @@
         <w:contextualSpacing/>
       </w:pPr>
       <w:r>
-        <w:t>Ce n’est ni un réseau social ni pas un site marchand.</w:t>
+        <w:t>Ce n’est ni un réseau socia</w:t>
+      </w:r>
+      <w:r>
+        <w:t>l, l’utilisateur ne décide pas de créer un compte</w:t>
+      </w:r>
+      <w:r>
+        <w:t>.</w:t>
       </w:r>
     </w:p>
     <w:p>
@@ -3004,10 +3822,22 @@
         <w:t xml:space="preserve">Tous les </w:t>
       </w:r>
       <w:r>
-        <w:t xml:space="preserve">occupant </w:t>
-      </w:r>
-      <w:r>
-        <w:t xml:space="preserve">doivent pouvoir y accéder mais ce sont les services immobiliers qui </w:t>
+        <w:t>occupant</w:t>
+      </w:r>
+      <w:r>
+        <w:t>s</w:t>
+      </w:r>
+      <w:r>
+        <w:t xml:space="preserve"> </w:t>
+      </w:r>
+      <w:r>
+        <w:t xml:space="preserve">doivent pouvoir accéder </w:t>
+      </w:r>
+      <w:r>
+        <w:t xml:space="preserve">à l’outil </w:t>
+      </w:r>
+      <w:r>
+        <w:t xml:space="preserve">mais ce sont les services immobiliers qui </w:t>
       </w:r>
       <w:r>
         <w:t>administrent</w:t>
@@ -3030,6 +3860,7 @@
         <w:spacing w:after="0"/>
         <w:contextualSpacing/>
       </w:pPr>
+      <w:proofErr w:type="gramStart"/>
       <w:r>
         <w:rPr>
           <w:color w:val="FF0000"/>
@@ -3038,6 +3869,7 @@
         </w:rPr>
         <w:t>click</w:t>
       </w:r>
+      <w:proofErr w:type="gramEnd"/>
     </w:p>
     <w:p>
       <w:pPr>
@@ -3069,14 +3901,23 @@
         <w:t xml:space="preserve">Pour créer 1 compte : </w:t>
       </w:r>
       <w:r>
-        <w:t>Nom prenom mail tel – presta : fonction</w:t>
-      </w:r>
-    </w:p>
-    <w:p>
-      <w:pPr>
-        <w:spacing w:after="0"/>
-        <w:contextualSpacing/>
-      </w:pPr>
+        <w:t xml:space="preserve">Nom </w:t>
+      </w:r>
+      <w:proofErr w:type="spellStart"/>
+      <w:r>
+        <w:t>prenom</w:t>
+      </w:r>
+      <w:proofErr w:type="spellEnd"/>
+      <w:r>
+        <w:t xml:space="preserve"> mail tel – presta : fonction</w:t>
+      </w:r>
+    </w:p>
+    <w:p>
+      <w:pPr>
+        <w:spacing w:after="0"/>
+        <w:contextualSpacing/>
+      </w:pPr>
+      <w:proofErr w:type="gramStart"/>
       <w:r>
         <w:rPr>
           <w:color w:val="FF0000"/>
@@ -3085,6 +3926,7 @@
         </w:rPr>
         <w:t>click</w:t>
       </w:r>
+      <w:proofErr w:type="gramEnd"/>
     </w:p>
     <w:p>
       <w:pPr>
@@ -3137,8 +3979,13 @@
         <w:t>transmet</w:t>
       </w:r>
       <w:r>
-        <w:t xml:space="preserve"> l’id+mdp</w:t>
-      </w:r>
+        <w:t xml:space="preserve"> l’</w:t>
+      </w:r>
+      <w:proofErr w:type="spellStart"/>
+      <w:r>
+        <w:t>id+mdp</w:t>
+      </w:r>
+      <w:proofErr w:type="spellEnd"/>
       <w:r>
         <w:t xml:space="preserve"> par mail à ce nouvel l’utilisateur.</w:t>
       </w:r>
@@ -3149,8 +3996,13 @@
         <w:contextualSpacing/>
       </w:pPr>
       <w:r>
-        <w:t>Tout à l’heure, focus mdp</w:t>
-      </w:r>
+        <w:t xml:space="preserve">Tout à l’heure, focus </w:t>
+      </w:r>
+      <w:proofErr w:type="spellStart"/>
+      <w:r>
+        <w:t>mdp</w:t>
+      </w:r>
+      <w:proofErr w:type="spellEnd"/>
     </w:p>
     <w:p>
       <w:pPr>
@@ -3176,7 +4028,15 @@
         <w:contextualSpacing/>
       </w:pPr>
       <w:r>
-        <w:t>A la demande de connexion, le Back contrôle que l’identifiant + mdp fournis appartiennent à 1 même utilisateur.</w:t>
+        <w:t xml:space="preserve">A la demande de connexion, le Back contrôle que l’identifiant + </w:t>
+      </w:r>
+      <w:proofErr w:type="spellStart"/>
+      <w:r>
+        <w:t>mdp</w:t>
+      </w:r>
+      <w:proofErr w:type="spellEnd"/>
+      <w:r>
+        <w:t xml:space="preserve"> fournis appartiennent à 1 même utilisateur.</w:t>
       </w:r>
     </w:p>
     <w:p>
@@ -3234,16 +4094,32 @@
         <w:contextualSpacing/>
       </w:pPr>
       <w:r>
-        <w:t>Le nouveau mdp aura lui une validité de 90 jours.</w:t>
-      </w:r>
-    </w:p>
-    <w:p>
-      <w:pPr>
-        <w:spacing w:after="0"/>
-        <w:contextualSpacing/>
-      </w:pPr>
-      <w:r>
-        <w:t>Par la suite, l’utilisateur peut changer son mdp quand ça lui chante.</w:t>
+        <w:t xml:space="preserve">Le nouveau </w:t>
+      </w:r>
+      <w:proofErr w:type="spellStart"/>
+      <w:r>
+        <w:t>mdp</w:t>
+      </w:r>
+      <w:proofErr w:type="spellEnd"/>
+      <w:r>
+        <w:t xml:space="preserve"> aura lui une validité de 90 jours.</w:t>
+      </w:r>
+    </w:p>
+    <w:p>
+      <w:pPr>
+        <w:spacing w:after="0"/>
+        <w:contextualSpacing/>
+      </w:pPr>
+      <w:r>
+        <w:t xml:space="preserve">Par la suite, l’utilisateur peut changer son </w:t>
+      </w:r>
+      <w:proofErr w:type="spellStart"/>
+      <w:r>
+        <w:t>mdp</w:t>
+      </w:r>
+      <w:proofErr w:type="spellEnd"/>
+      <w:r>
+        <w:t xml:space="preserve"> quand ça lui chante.</w:t>
       </w:r>
     </w:p>
     <w:p>
@@ -3288,7 +4164,15 @@
         <w:contextualSpacing/>
       </w:pPr>
       <w:r>
-        <w:t>En cas d’oubli d’id/mdp, l’utilisateur est invité à renseigner son mail.</w:t>
+        <w:t>En cas d’oubli d’id/</w:t>
+      </w:r>
+      <w:proofErr w:type="spellStart"/>
+      <w:r>
+        <w:t>mdp</w:t>
+      </w:r>
+      <w:proofErr w:type="spellEnd"/>
+      <w:r>
+        <w:t>, l’utilisateur est invité à renseigner son mail.</w:t>
       </w:r>
     </w:p>
     <w:p>
@@ -3318,13 +4202,29 @@
         <w:contextualSpacing/>
       </w:pPr>
       <w:r>
-        <w:t xml:space="preserve">Si c’est le mdp qui est demandé, </w:t>
+        <w:t xml:space="preserve">Si c’est le </w:t>
+      </w:r>
+      <w:proofErr w:type="spellStart"/>
+      <w:r>
+        <w:t>mdp</w:t>
+      </w:r>
+      <w:proofErr w:type="spellEnd"/>
+      <w:r>
+        <w:t xml:space="preserve"> qui est demandé, </w:t>
       </w:r>
       <w:r>
         <w:t>c’est un</w:t>
       </w:r>
       <w:r>
-        <w:t xml:space="preserve"> nouveau mdp aléatoire à expiration immédiate </w:t>
+        <w:t xml:space="preserve"> nouveau </w:t>
+      </w:r>
+      <w:proofErr w:type="spellStart"/>
+      <w:r>
+        <w:t>mdp</w:t>
+      </w:r>
+      <w:proofErr w:type="spellEnd"/>
+      <w:r>
+        <w:t xml:space="preserve"> aléatoire à expiration immédiate </w:t>
       </w:r>
       <w:r>
         <w:t>qui sera</w:t>
@@ -3348,6 +4248,7 @@
           <w:sz w:val="36"/>
           <w:szCs w:val="36"/>
         </w:rPr>
+        <w:lastRenderedPageBreak/>
         <w:t>Voici les écrans</w:t>
       </w:r>
     </w:p>
@@ -3356,15 +4257,16 @@
         <w:spacing w:after="0"/>
         <w:contextualSpacing/>
       </w:pPr>
+      <w:proofErr w:type="gramStart"/>
       <w:r>
         <w:rPr>
           <w:color w:val="FF0000"/>
           <w:sz w:val="28"/>
           <w:szCs w:val="28"/>
         </w:rPr>
-        <w:lastRenderedPageBreak/>
         <w:t>click</w:t>
       </w:r>
+      <w:proofErr w:type="gramEnd"/>
     </w:p>
     <w:p>
       <w:pPr>
@@ -3373,9 +4275,11 @@
       <w:r>
         <w:t xml:space="preserve"> </w:t>
       </w:r>
+      <w:proofErr w:type="gramStart"/>
       <w:r>
         <w:t>authentification</w:t>
       </w:r>
+      <w:proofErr w:type="gramEnd"/>
     </w:p>
     <w:p>
       <w:pPr>
@@ -3406,15 +4310,25 @@
         <w:t>Click</w:t>
       </w:r>
       <w:r>
-        <w:t xml:space="preserve"> changement mdp</w:t>
-      </w:r>
-    </w:p>
-    <w:p>
-      <w:pPr>
-        <w:contextualSpacing/>
-      </w:pPr>
-      <w:r>
-        <w:t>Mdp actuel</w:t>
+        <w:t xml:space="preserve"> changement </w:t>
+      </w:r>
+      <w:proofErr w:type="spellStart"/>
+      <w:r>
+        <w:t>mdp</w:t>
+      </w:r>
+      <w:proofErr w:type="spellEnd"/>
+    </w:p>
+    <w:p>
+      <w:pPr>
+        <w:contextualSpacing/>
+      </w:pPr>
+      <w:proofErr w:type="spellStart"/>
+      <w:r>
+        <w:t>Mdp</w:t>
+      </w:r>
+      <w:proofErr w:type="spellEnd"/>
+      <w:r>
+        <w:t xml:space="preserve"> actuel</w:t>
       </w:r>
     </w:p>
     <w:p>
@@ -3425,7 +4339,15 @@
         </w:rPr>
       </w:pPr>
       <w:r>
-        <w:t>Nouveau 1 – différent mdp actuel et satisfaire aux caractéristiques minimum</w:t>
+        <w:t xml:space="preserve">Nouveau 1 – différent </w:t>
+      </w:r>
+      <w:proofErr w:type="spellStart"/>
+      <w:r>
+        <w:t>mdp</w:t>
+      </w:r>
+      <w:proofErr w:type="spellEnd"/>
+      <w:r>
+        <w:t xml:space="preserve"> actuel et satisfaire aux caractéristiques minimum</w:t>
       </w:r>
       <w:r>
         <w:t>s</w:t>
@@ -3448,7 +4370,15 @@
         <w:contextualSpacing/>
       </w:pPr>
       <w:r>
-        <w:t>Le Back contrôle que l’ancien mdp est associé à l’utilisateur en cours</w:t>
+        <w:t xml:space="preserve">Le Back contrôle que l’ancien </w:t>
+      </w:r>
+      <w:proofErr w:type="spellStart"/>
+      <w:r>
+        <w:t>mdp</w:t>
+      </w:r>
+      <w:proofErr w:type="spellEnd"/>
+      <w:r>
+        <w:t xml:space="preserve"> est associé à l’utilisateur en cours</w:t>
       </w:r>
       <w:r>
         <w:t xml:space="preserve"> et fait la maj en base.</w:t>
@@ -3467,6 +4397,7 @@
         <w:spacing w:after="0"/>
         <w:contextualSpacing/>
       </w:pPr>
+      <w:proofErr w:type="gramStart"/>
       <w:r>
         <w:rPr>
           <w:color w:val="FF0000"/>
@@ -3475,6 +4406,7 @@
         </w:rPr>
         <w:t>click</w:t>
       </w:r>
+      <w:proofErr w:type="gramEnd"/>
     </w:p>
     <w:p>
       <w:pPr>
@@ -3524,7 +4456,15 @@
         <w:contextualSpacing/>
       </w:pPr>
       <w:r>
-        <w:t xml:space="preserve">Le programme génère un mdp et </w:t>
+        <w:t xml:space="preserve">Le programme génère un </w:t>
+      </w:r>
+      <w:proofErr w:type="spellStart"/>
+      <w:r>
+        <w:t>mdp</w:t>
+      </w:r>
+      <w:proofErr w:type="spellEnd"/>
+      <w:r>
+        <w:t xml:space="preserve"> et </w:t>
       </w:r>
       <w:r>
         <w:t>le communique</w:t>
@@ -3539,7 +4479,15 @@
         <w:contextualSpacing/>
       </w:pPr>
       <w:r>
-        <w:t xml:space="preserve">Il ne garde pas ce mdp en </w:t>
+        <w:t xml:space="preserve">Il ne garde pas ce </w:t>
+      </w:r>
+      <w:proofErr w:type="spellStart"/>
+      <w:r>
+        <w:t>mdp</w:t>
+      </w:r>
+      <w:proofErr w:type="spellEnd"/>
+      <w:r>
+        <w:t xml:space="preserve"> en </w:t>
       </w:r>
       <w:r>
         <w:t>base</w:t>
@@ -3553,6 +4501,7 @@
         <w:spacing w:after="0"/>
         <w:contextualSpacing/>
       </w:pPr>
+      <w:proofErr w:type="gramStart"/>
       <w:r>
         <w:rPr>
           <w:color w:val="FF0000"/>
@@ -3561,9 +4510,15 @@
         </w:rPr>
         <w:t>click</w:t>
       </w:r>
-      <w:r>
-        <w:t xml:space="preserve"> hashage</w:t>
-      </w:r>
+      <w:proofErr w:type="gramEnd"/>
+      <w:r>
+        <w:t xml:space="preserve"> </w:t>
+      </w:r>
+      <w:proofErr w:type="spellStart"/>
+      <w:r>
+        <w:t>hashage</w:t>
+      </w:r>
+      <w:proofErr w:type="spellEnd"/>
     </w:p>
     <w:p>
       <w:pPr>
@@ -3574,8 +4529,13 @@
         <w:t>Auparavant</w:t>
       </w:r>
       <w:r>
-        <w:t xml:space="preserve"> ce mdp</w:t>
-      </w:r>
+        <w:t xml:space="preserve"> ce </w:t>
+      </w:r>
+      <w:proofErr w:type="spellStart"/>
+      <w:r>
+        <w:t>mdp</w:t>
+      </w:r>
+      <w:proofErr w:type="spellEnd"/>
       <w:r>
         <w:t xml:space="preserve"> est ha</w:t>
       </w:r>
@@ -3695,6 +4655,7 @@
         <w:spacing w:after="0"/>
         <w:contextualSpacing/>
       </w:pPr>
+      <w:proofErr w:type="gramStart"/>
       <w:r>
         <w:rPr>
           <w:color w:val="FF0000"/>
@@ -3703,6 +4664,7 @@
         </w:rPr>
         <w:t>click</w:t>
       </w:r>
+      <w:proofErr w:type="gramEnd"/>
       <w:r>
         <w:t xml:space="preserve"> salage</w:t>
       </w:r>
@@ -3719,16 +4681,32 @@
         <w:t>procède</w:t>
       </w:r>
       <w:r>
-        <w:t xml:space="preserve"> au salage du mdp.</w:t>
-      </w:r>
-    </w:p>
-    <w:p>
-      <w:pPr>
-        <w:spacing w:after="0"/>
-        <w:contextualSpacing/>
-      </w:pPr>
-      <w:r>
-        <w:t>C’est un procédé purement mécanique : on ajoute à la chaine à crypter une autre chaine (de préférence unique) avant le hashage.</w:t>
+        <w:t xml:space="preserve"> au salage du </w:t>
+      </w:r>
+      <w:proofErr w:type="spellStart"/>
+      <w:r>
+        <w:t>mdp</w:t>
+      </w:r>
+      <w:proofErr w:type="spellEnd"/>
+      <w:r>
+        <w:t>.</w:t>
+      </w:r>
+    </w:p>
+    <w:p>
+      <w:pPr>
+        <w:spacing w:after="0"/>
+        <w:contextualSpacing/>
+      </w:pPr>
+      <w:r>
+        <w:t xml:space="preserve">C’est un procédé purement mécanique : on ajoute à la chaine à crypter une autre chaine (de préférence unique) avant le </w:t>
+      </w:r>
+      <w:proofErr w:type="spellStart"/>
+      <w:r>
+        <w:t>hashage</w:t>
+      </w:r>
+      <w:proofErr w:type="spellEnd"/>
+      <w:r>
+        <w:t>.</w:t>
       </w:r>
     </w:p>
     <w:p>
@@ -3761,7 +4739,15 @@
         <w:t>l’identifiant</w:t>
       </w:r>
       <w:r>
-        <w:t xml:space="preserve"> avec le mdp + h</w:t>
+        <w:t xml:space="preserve"> avec le </w:t>
+      </w:r>
+      <w:proofErr w:type="spellStart"/>
+      <w:r>
+        <w:t>mdp</w:t>
+      </w:r>
+      <w:proofErr w:type="spellEnd"/>
+      <w:r>
+        <w:t xml:space="preserve"> + h</w:t>
       </w:r>
       <w:r>
         <w:t>a</w:t>
@@ -3790,6 +4776,7 @@
         <w:spacing w:after="0"/>
         <w:contextualSpacing/>
       </w:pPr>
+      <w:proofErr w:type="gramStart"/>
       <w:r>
         <w:rPr>
           <w:color w:val="FF0000"/>
@@ -3798,6 +4785,7 @@
         </w:rPr>
         <w:t>click</w:t>
       </w:r>
+      <w:proofErr w:type="gramEnd"/>
       <w:r>
         <w:t xml:space="preserve"> fin</w:t>
       </w:r>
@@ -3808,16 +4796,32 @@
         <w:contextualSpacing/>
       </w:pPr>
       <w:r>
-        <w:t>C’est ce hash qui est sauvegardé en base.</w:t>
-      </w:r>
-    </w:p>
-    <w:p>
-      <w:pPr>
-        <w:spacing w:after="0"/>
-        <w:contextualSpacing/>
-      </w:pPr>
-      <w:r>
-        <w:t>Le mdp original est totalement inaccessible, personne ne peut pas le reconstituer.</w:t>
+        <w:t xml:space="preserve">C’est </w:t>
+      </w:r>
+      <w:proofErr w:type="gramStart"/>
+      <w:r>
+        <w:t>ce</w:t>
+      </w:r>
+      <w:proofErr w:type="gramEnd"/>
+      <w:r>
+        <w:t xml:space="preserve"> hash qui est sauvegardé en base.</w:t>
+      </w:r>
+    </w:p>
+    <w:p>
+      <w:pPr>
+        <w:spacing w:after="0"/>
+        <w:contextualSpacing/>
+      </w:pPr>
+      <w:r>
+        <w:t xml:space="preserve">Le </w:t>
+      </w:r>
+      <w:proofErr w:type="spellStart"/>
+      <w:r>
+        <w:t>mdp</w:t>
+      </w:r>
+      <w:proofErr w:type="spellEnd"/>
+      <w:r>
+        <w:t xml:space="preserve"> original est totalement inaccessible, personne ne peut pas le reconstituer.</w:t>
       </w:r>
     </w:p>
     <w:p>
@@ -3850,6 +4854,7 @@
         <w:spacing w:after="0"/>
         <w:contextualSpacing/>
       </w:pPr>
+      <w:proofErr w:type="gramStart"/>
       <w:r>
         <w:rPr>
           <w:color w:val="FF0000"/>
@@ -3858,6 +4863,7 @@
         </w:rPr>
         <w:t>click</w:t>
       </w:r>
+      <w:proofErr w:type="gramEnd"/>
       <w:r>
         <w:t xml:space="preserve"> </w:t>
       </w:r>
@@ -3887,6 +4893,7 @@
         <w:spacing w:after="0"/>
         <w:contextualSpacing/>
       </w:pPr>
+      <w:proofErr w:type="gramStart"/>
       <w:r>
         <w:rPr>
           <w:color w:val="FF0000"/>
@@ -3895,6 +4902,7 @@
         </w:rPr>
         <w:t>click</w:t>
       </w:r>
+      <w:proofErr w:type="gramEnd"/>
       <w:r>
         <w:t xml:space="preserve"> </w:t>
       </w:r>
@@ -3905,7 +4913,15 @@
         <w:contextualSpacing/>
       </w:pPr>
       <w:r>
-        <w:t xml:space="preserve">Clé primaire =&gt; entiers en auto //// Sauf pour Utilisateurs et Habilisations =&gt; UUID </w:t>
+        <w:t xml:space="preserve">Clé primaire =&gt; entiers en auto //// Sauf pour Utilisateurs et </w:t>
+      </w:r>
+      <w:proofErr w:type="spellStart"/>
+      <w:r>
+        <w:t>Habilisations</w:t>
+      </w:r>
+      <w:proofErr w:type="spellEnd"/>
+      <w:r>
+        <w:t xml:space="preserve"> =&gt; UUID </w:t>
       </w:r>
     </w:p>
     <w:p>
@@ -3934,12 +4950,21 @@
           <w:iCs/>
         </w:rPr>
       </w:pPr>
+      <w:proofErr w:type="spellStart"/>
       <w:r>
         <w:rPr>
           <w:i/>
           <w:iCs/>
         </w:rPr>
-        <w:t>Universally Unique Identifier</w:t>
+        <w:t>Universally</w:t>
+      </w:r>
+      <w:proofErr w:type="spellEnd"/>
+      <w:r>
+        <w:rPr>
+          <w:i/>
+          <w:iCs/>
+        </w:rPr>
+        <w:t xml:space="preserve"> Unique Identifier</w:t>
       </w:r>
     </w:p>
     <w:p>
@@ -4004,6 +5029,7 @@
         <w:spacing w:after="0"/>
         <w:contextualSpacing/>
       </w:pPr>
+      <w:proofErr w:type="gramStart"/>
       <w:r>
         <w:rPr>
           <w:color w:val="FF0000"/>
@@ -4012,6 +5038,7 @@
         </w:rPr>
         <w:t>click</w:t>
       </w:r>
+      <w:proofErr w:type="gramEnd"/>
       <w:r>
         <w:t xml:space="preserve"> </w:t>
       </w:r>
@@ -4023,9 +5050,11 @@
       <w:r>
         <w:t xml:space="preserve"> </w:t>
       </w:r>
+      <w:proofErr w:type="gramStart"/>
       <w:r>
         <w:t>cookie</w:t>
       </w:r>
+      <w:proofErr w:type="gramEnd"/>
     </w:p>
     <w:p>
       <w:pPr>
@@ -4094,7 +5123,16 @@
       </w:pPr>
       <w:r>
         <w:tab/>
-        <w:t>isId – signale réussite de la connexion</w:t>
+      </w:r>
+      <w:proofErr w:type="spellStart"/>
+      <w:proofErr w:type="gramStart"/>
+      <w:r>
+        <w:t>isId</w:t>
+      </w:r>
+      <w:proofErr w:type="spellEnd"/>
+      <w:proofErr w:type="gramEnd"/>
+      <w:r>
+        <w:t> – signale réussite de la connexion</w:t>
       </w:r>
       <w:r>
         <w:t>…</w:t>
@@ -4335,177 +5373,32 @@
           <w:szCs w:val="28"/>
         </w:rPr>
       </w:pPr>
+      <w:proofErr w:type="gramStart"/>
       <w:r>
         <w:rPr>
           <w:color w:val="FF0000"/>
           <w:sz w:val="28"/>
           <w:szCs w:val="28"/>
         </w:rPr>
-        <w:t xml:space="preserve">click </w:t>
-      </w:r>
-    </w:p>
-    <w:p>
-      <w:pPr>
+        <w:t>click</w:t>
+      </w:r>
+      <w:proofErr w:type="gramEnd"/>
+      <w:r>
         <w:rPr>
           <w:color w:val="FF0000"/>
           <w:sz w:val="28"/>
           <w:szCs w:val="28"/>
         </w:rPr>
-      </w:pPr>
-      <w:r>
+        <w:t xml:space="preserve"> </w:t>
+      </w:r>
+    </w:p>
+    <w:p>
+      <w:pPr>
         <w:rPr>
           <w:color w:val="FF0000"/>
           <w:sz w:val="28"/>
           <w:szCs w:val="28"/>
         </w:rPr>
-        <w:br w:type="page"/>
-      </w:r>
-    </w:p>
-    <w:p>
-      <w:pPr>
-        <w:pStyle w:val="Titre"/>
-      </w:pPr>
-      <w:r>
-        <w:lastRenderedPageBreak/>
-        <w:t>Tests unitaires</w:t>
-      </w:r>
-    </w:p>
-    <w:p>
-      <w:pPr>
-        <w:spacing w:after="0"/>
-        <w:contextualSpacing/>
-      </w:pPr>
-      <w:r>
-        <w:t>Un TU est une fonction qui tester le résultat d’une autre fonction.</w:t>
-      </w:r>
-    </w:p>
-    <w:p>
-      <w:pPr>
-        <w:spacing w:after="0"/>
-        <w:contextualSpacing/>
-      </w:pPr>
-      <w:r>
-        <w:t xml:space="preserve">J’ai utilisé Jest, </w:t>
-      </w:r>
-      <w:r>
-        <w:t xml:space="preserve">JS, </w:t>
-      </w:r>
-      <w:r>
-        <w:t>qui permet d’écrire des TU et de les faire tourner facilement par un simple ligne de commande.</w:t>
-      </w:r>
-    </w:p>
-    <w:p>
-      <w:pPr>
-        <w:spacing w:after="0"/>
-        <w:contextualSpacing/>
-      </w:pPr>
-    </w:p>
-    <w:p>
-      <w:pPr>
-        <w:spacing w:after="0"/>
-        <w:contextualSpacing/>
-      </w:pPr>
-      <w:r>
-        <w:t>Là aussi je vais vous donner un exemple.</w:t>
-      </w:r>
-    </w:p>
-    <w:p>
-      <w:pPr>
-        <w:spacing w:after="0"/>
-        <w:contextualSpacing/>
-      </w:pPr>
-      <w:r>
-        <w:t>Dans l’écran de gestion Utilisateurs, on trouve les utilisateurs affichés dans un tableau.</w:t>
-      </w:r>
-    </w:p>
-    <w:p>
-      <w:pPr>
-        <w:spacing w:after="0"/>
-        <w:contextualSpacing/>
-      </w:pPr>
-      <w:r>
-        <w:t>Dans ce tableau, le status actif/inactif indique si l’utilisateur fait encore partie du personnel.</w:t>
-      </w:r>
-    </w:p>
-    <w:p>
-      <w:pPr>
-        <w:spacing w:after="0"/>
-        <w:contextualSpacing/>
-      </w:pPr>
-      <w:r>
-        <w:t>Dans la table Utilisateurs, on ne trouve pas actif/inactif, mais un champ date, qui est initialisé à null par défaut.</w:t>
-      </w:r>
-    </w:p>
-    <w:p>
-      <w:pPr>
-        <w:spacing w:after="0"/>
-        <w:contextualSpacing/>
-      </w:pPr>
-      <w:r>
-        <w:t>On y trouve la date de départ le cas échéant.</w:t>
-      </w:r>
-    </w:p>
-    <w:p>
-      <w:pPr>
-        <w:spacing w:after="0"/>
-        <w:contextualSpacing/>
-      </w:pPr>
-      <w:r>
-        <w:t>La fonction findUserStatus prend en paramètre une date et calcule un string actif ou inactif.</w:t>
-      </w:r>
-    </w:p>
-    <w:p>
-      <w:pPr>
-        <w:spacing w:after="0"/>
-        <w:jc w:val="both"/>
-      </w:pPr>
-      <w:r>
-        <w:t>Le test unitaire consiste à contrôler que le string de sortie est bien le bon, suivant que l’argument d’entrée est Null ou pas.</w:t>
-      </w:r>
-    </w:p>
-    <w:p>
-      <w:pPr>
-        <w:spacing w:after="0"/>
-        <w:contextualSpacing/>
-      </w:pPr>
-    </w:p>
-    <w:p>
-      <w:pPr>
-        <w:spacing w:after="0"/>
-        <w:contextualSpacing/>
-      </w:pPr>
-      <w:r>
-        <w:t>J’ai utilisé u</w:t>
-      </w:r>
-      <w:r>
-        <w:t xml:space="preserve">n pipeline </w:t>
-      </w:r>
-      <w:r>
-        <w:t xml:space="preserve">GitHub pour automatiser le lancement des tests unitaires </w:t>
-      </w:r>
-      <w:r>
-        <w:t>à chaque push.</w:t>
-      </w:r>
-    </w:p>
-    <w:p>
-      <w:pPr>
-        <w:spacing w:after="0"/>
-        <w:contextualSpacing/>
-      </w:pPr>
-      <w:r>
-        <w:t>Mail si échec</w:t>
-      </w:r>
-    </w:p>
-    <w:p>
-      <w:pPr>
-        <w:spacing w:after="0"/>
-        <w:contextualSpacing/>
-      </w:pPr>
-    </w:p>
-    <w:p>
-      <w:pPr>
-        <w:spacing w:after="0"/>
-        <w:contextualSpacing/>
       </w:pPr>
       <w:r>
         <w:rPr>
@@ -4513,10 +5406,7 @@
           <w:sz w:val="28"/>
           <w:szCs w:val="28"/>
         </w:rPr>
-        <w:t>click</w:t>
-      </w:r>
-      <w:r>
-        <w:t xml:space="preserve"> </w:t>
+        <w:br w:type="page"/>
       </w:r>
     </w:p>
     <w:p>
@@ -4524,164 +5414,198 @@
         <w:pStyle w:val="Titre"/>
       </w:pPr>
       <w:r>
-        <w:t xml:space="preserve">Tests </w:t>
-      </w:r>
-      <w:r>
-        <w:t>fonctionnels</w:t>
-      </w:r>
-    </w:p>
-    <w:p>
-      <w:pPr>
-        <w:spacing w:after="0"/>
-        <w:contextualSpacing/>
-      </w:pPr>
-      <w:r>
-        <w:t>Ces tests contrôlent, l’enchaînement de différentes fonctions.</w:t>
-      </w:r>
-    </w:p>
-    <w:p>
-      <w:pPr>
-        <w:spacing w:after="0"/>
-        <w:contextualSpacing/>
-      </w:pPr>
-      <w:r>
-        <w:t>Typiquement, un incident, une fois créé, est-il bien accessible au technicien concerné ?</w:t>
-      </w:r>
-    </w:p>
-    <w:p>
-      <w:pPr>
-        <w:spacing w:after="0"/>
-        <w:contextualSpacing/>
-      </w:pPr>
-      <w:r>
-        <w:t>On va donc être amené à manipuler les données de la base.</w:t>
-      </w:r>
-    </w:p>
-    <w:p>
-      <w:pPr>
-        <w:spacing w:after="0"/>
-        <w:contextualSpacing/>
-      </w:pPr>
-    </w:p>
-    <w:p>
-      <w:pPr>
-        <w:spacing w:after="0"/>
-        <w:contextualSpacing/>
-      </w:pPr>
-      <w:r>
-        <w:t>Pour éviter les accidents et de polluer la base de données, on fait ces tests sur une base de données dédiée, jumelle de la base de prod.</w:t>
-      </w:r>
-    </w:p>
-    <w:p>
-      <w:pPr>
-        <w:spacing w:after="0"/>
-        <w:contextualSpacing/>
-      </w:pPr>
-    </w:p>
-    <w:p>
-      <w:pPr>
-        <w:spacing w:after="0"/>
-        <w:contextualSpacing/>
-      </w:pPr>
-      <w:r>
-        <w:t xml:space="preserve">On peut faire </w:t>
-      </w:r>
-      <w:r>
-        <w:t>le test manuellement : le testeur suit des instructions précises et contrôle à chaque fois que le résultat est celui attendu.</w:t>
-      </w:r>
-    </w:p>
-    <w:p>
-      <w:pPr>
-        <w:spacing w:after="0"/>
-        <w:contextualSpacing/>
-      </w:pPr>
-      <w:r>
-        <w:t>Juste besoin d’un tableau</w:t>
-      </w:r>
-    </w:p>
-    <w:p>
-      <w:pPr>
-        <w:spacing w:after="0"/>
-        <w:contextualSpacing/>
-      </w:pPr>
-    </w:p>
-    <w:p>
-      <w:pPr>
-        <w:spacing w:after="0"/>
-        <w:contextualSpacing/>
-      </w:pPr>
-      <w:r>
-        <w:t>Comme c</w:t>
-      </w:r>
-      <w:r>
-        <w:t xml:space="preserve">e travail est fastidieux et </w:t>
-      </w:r>
-      <w:r>
-        <w:t xml:space="preserve">que </w:t>
-      </w:r>
-      <w:r>
-        <w:t xml:space="preserve">l’interface front a des limites. J’ai utilisé </w:t>
-      </w:r>
-      <w:r>
-        <w:t xml:space="preserve">l’application </w:t>
-      </w:r>
-      <w:r>
-        <w:t xml:space="preserve">PostMan qui permet de tester directement les </w:t>
-      </w:r>
-      <w:r>
-        <w:t xml:space="preserve">api </w:t>
-      </w:r>
-      <w:r>
-        <w:t xml:space="preserve">sans passer par </w:t>
-      </w:r>
-      <w:r>
-        <w:t>une interface graphique</w:t>
-      </w:r>
-      <w:r>
-        <w:t>.</w:t>
-      </w:r>
-    </w:p>
-    <w:p>
-      <w:pPr>
-        <w:spacing w:after="0"/>
-        <w:contextualSpacing/>
-      </w:pPr>
-      <w:r>
-        <w:t>Il perme</w:t>
-      </w:r>
-      <w:r>
-        <w:t>t</w:t>
-      </w:r>
-      <w:r>
-        <w:t xml:space="preserve"> aussi</w:t>
-      </w:r>
-      <w:r>
-        <w:t xml:space="preserve"> d’établir de véritables scénarios </w:t>
-      </w:r>
-      <w:r>
-        <w:t>d‘</w:t>
-      </w:r>
-      <w:r>
-        <w:t xml:space="preserve">enchaînent </w:t>
-      </w:r>
-      <w:r>
-        <w:t>d</w:t>
-      </w:r>
-      <w:r>
-        <w:t xml:space="preserve">es services. </w:t>
-      </w:r>
-    </w:p>
-    <w:p>
-      <w:pPr>
-        <w:spacing w:after="0"/>
-        <w:contextualSpacing/>
-      </w:pPr>
-    </w:p>
-    <w:p>
-      <w:pPr>
-        <w:spacing w:after="0"/>
-        <w:contextualSpacing/>
-      </w:pPr>
+        <w:lastRenderedPageBreak/>
+        <w:t>Tests unitaires</w:t>
+      </w:r>
+    </w:p>
+    <w:p>
+      <w:pPr>
+        <w:spacing w:after="0"/>
+        <w:contextualSpacing/>
+      </w:pPr>
+      <w:r>
+        <w:t xml:space="preserve">Un TU </w:t>
+      </w:r>
+      <w:proofErr w:type="spellStart"/>
+      <w:proofErr w:type="gramStart"/>
+      <w:r>
+        <w:t>est</w:t>
+      </w:r>
+      <w:proofErr w:type="spellEnd"/>
+      <w:proofErr w:type="gramEnd"/>
+      <w:r>
+        <w:t xml:space="preserve"> une fonction qui tester le résultat d’une autre fonction.</w:t>
+      </w:r>
+    </w:p>
+    <w:p>
+      <w:pPr>
+        <w:spacing w:after="0"/>
+        <w:contextualSpacing/>
+      </w:pPr>
+      <w:r>
+        <w:t xml:space="preserve">J’ai utilisé </w:t>
+      </w:r>
+      <w:proofErr w:type="spellStart"/>
+      <w:r>
+        <w:t>Jest</w:t>
+      </w:r>
+      <w:proofErr w:type="spellEnd"/>
+      <w:r>
+        <w:t xml:space="preserve">, </w:t>
+      </w:r>
+      <w:r>
+        <w:t xml:space="preserve">JS, </w:t>
+      </w:r>
+      <w:r>
+        <w:t xml:space="preserve">qui permet d’écrire des TU et de les faire tourner facilement par </w:t>
+      </w:r>
+      <w:proofErr w:type="gramStart"/>
+      <w:r>
+        <w:t>un simple ligne</w:t>
+      </w:r>
+      <w:proofErr w:type="gramEnd"/>
+      <w:r>
+        <w:t xml:space="preserve"> de commande.</w:t>
+      </w:r>
+    </w:p>
+    <w:p>
+      <w:pPr>
+        <w:spacing w:after="0"/>
+        <w:contextualSpacing/>
+      </w:pPr>
+    </w:p>
+    <w:p>
+      <w:pPr>
+        <w:spacing w:after="0"/>
+        <w:contextualSpacing/>
+      </w:pPr>
+      <w:r>
+        <w:t>Là aussi je vais vous donner un exemple.</w:t>
+      </w:r>
+    </w:p>
+    <w:p>
+      <w:pPr>
+        <w:spacing w:after="0"/>
+        <w:contextualSpacing/>
+      </w:pPr>
+      <w:r>
+        <w:t>Dans l’écran de gestion Utilisateurs, on trouve les utilisateurs affichés dans un tableau.</w:t>
+      </w:r>
+    </w:p>
+    <w:p>
+      <w:pPr>
+        <w:spacing w:after="0"/>
+        <w:contextualSpacing/>
+      </w:pPr>
+      <w:r>
+        <w:t>Dans ce tableau, le status actif/inactif indique si l’utilisateur fait encore partie du personnel.</w:t>
+      </w:r>
+    </w:p>
+    <w:p>
+      <w:pPr>
+        <w:spacing w:after="0"/>
+        <w:contextualSpacing/>
+      </w:pPr>
+      <w:r>
+        <w:t xml:space="preserve">Dans la table Utilisateurs, on ne trouve pas actif/inactif, mais un champ date, qui est initialisé à </w:t>
+      </w:r>
+      <w:proofErr w:type="spellStart"/>
+      <w:r>
+        <w:t>null</w:t>
+      </w:r>
+      <w:proofErr w:type="spellEnd"/>
+      <w:r>
+        <w:t xml:space="preserve"> par défaut.</w:t>
+      </w:r>
+    </w:p>
+    <w:p>
+      <w:pPr>
+        <w:spacing w:after="0"/>
+        <w:contextualSpacing/>
+      </w:pPr>
+      <w:r>
+        <w:t>On y trouve la date de départ le cas échéant.</w:t>
+      </w:r>
+    </w:p>
+    <w:p>
+      <w:pPr>
+        <w:spacing w:after="0"/>
+        <w:contextualSpacing/>
+      </w:pPr>
+      <w:r>
+        <w:t xml:space="preserve">La fonction </w:t>
+      </w:r>
+      <w:proofErr w:type="spellStart"/>
+      <w:r>
+        <w:t>findUserStatus</w:t>
+      </w:r>
+      <w:proofErr w:type="spellEnd"/>
+      <w:r>
+        <w:t xml:space="preserve"> prend en paramètre une date et calcule un string actif ou inactif.</w:t>
+      </w:r>
+    </w:p>
+    <w:p>
+      <w:pPr>
+        <w:spacing w:after="0"/>
+        <w:jc w:val="both"/>
+      </w:pPr>
+      <w:r>
+        <w:t xml:space="preserve">Le test unitaire consiste à contrôler que le string de sortie est bien le bon, suivant que l’argument d’entrée est </w:t>
+      </w:r>
+      <w:proofErr w:type="spellStart"/>
+      <w:r>
+        <w:t>Null</w:t>
+      </w:r>
+      <w:proofErr w:type="spellEnd"/>
+      <w:r>
+        <w:t xml:space="preserve"> ou pas.</w:t>
+      </w:r>
+    </w:p>
+    <w:p>
+      <w:pPr>
+        <w:spacing w:after="0"/>
+        <w:contextualSpacing/>
+      </w:pPr>
+    </w:p>
+    <w:p>
+      <w:pPr>
+        <w:spacing w:after="0"/>
+        <w:contextualSpacing/>
+      </w:pPr>
+      <w:r>
+        <w:t>J’ai utilisé u</w:t>
+      </w:r>
+      <w:r>
+        <w:t xml:space="preserve">n pipeline </w:t>
+      </w:r>
+      <w:r>
+        <w:t xml:space="preserve">GitHub pour automatiser le lancement des tests unitaires </w:t>
+      </w:r>
+      <w:r>
+        <w:t>à chaque push.</w:t>
+      </w:r>
+    </w:p>
+    <w:p>
+      <w:pPr>
+        <w:spacing w:after="0"/>
+        <w:contextualSpacing/>
+      </w:pPr>
+      <w:r>
+        <w:t>Mail si échec</w:t>
+      </w:r>
+    </w:p>
+    <w:p>
+      <w:pPr>
+        <w:spacing w:after="0"/>
+        <w:contextualSpacing/>
+      </w:pPr>
+    </w:p>
+    <w:p>
+      <w:pPr>
+        <w:spacing w:after="0"/>
+        <w:contextualSpacing/>
+      </w:pPr>
+      <w:proofErr w:type="gramStart"/>
       <w:r>
         <w:rPr>
           <w:color w:val="FF0000"/>
@@ -4690,6 +5614,197 @@
         </w:rPr>
         <w:t>click</w:t>
       </w:r>
+      <w:proofErr w:type="gramEnd"/>
+      <w:r>
+        <w:t xml:space="preserve"> </w:t>
+      </w:r>
+    </w:p>
+    <w:p>
+      <w:pPr>
+        <w:pStyle w:val="Titre"/>
+      </w:pPr>
+      <w:r>
+        <w:t xml:space="preserve">Tests </w:t>
+      </w:r>
+      <w:r>
+        <w:t>fonctionnels</w:t>
+      </w:r>
+    </w:p>
+    <w:p>
+      <w:pPr>
+        <w:spacing w:after="0"/>
+        <w:contextualSpacing/>
+      </w:pPr>
+      <w:r>
+        <w:t>Ces tests contrôlent, l’enchaînement de différentes fonctions.</w:t>
+      </w:r>
+    </w:p>
+    <w:p>
+      <w:pPr>
+        <w:spacing w:after="0"/>
+        <w:contextualSpacing/>
+      </w:pPr>
+      <w:r>
+        <w:t>Typiquement, un incident, une fois créé, est-il bien accessible au technicien concerné ?</w:t>
+      </w:r>
+    </w:p>
+    <w:p>
+      <w:pPr>
+        <w:spacing w:after="0"/>
+        <w:contextualSpacing/>
+      </w:pPr>
+      <w:r>
+        <w:t>On va donc être amené à manipuler les données de la base.</w:t>
+      </w:r>
+    </w:p>
+    <w:p>
+      <w:pPr>
+        <w:spacing w:after="0"/>
+        <w:contextualSpacing/>
+      </w:pPr>
+    </w:p>
+    <w:p>
+      <w:pPr>
+        <w:spacing w:after="0"/>
+        <w:contextualSpacing/>
+      </w:pPr>
+      <w:r>
+        <w:t>Pour éviter les accidents et de polluer la base de données, on fait ces tests sur une base de données dédiée, jumelle de la base de prod.</w:t>
+      </w:r>
+    </w:p>
+    <w:p>
+      <w:pPr>
+        <w:spacing w:after="0"/>
+        <w:contextualSpacing/>
+      </w:pPr>
+    </w:p>
+    <w:p>
+      <w:pPr>
+        <w:spacing w:after="0"/>
+        <w:contextualSpacing/>
+      </w:pPr>
+      <w:r>
+        <w:t xml:space="preserve">On peut faire </w:t>
+      </w:r>
+      <w:r>
+        <w:t>le test manuellement : le testeur suit des instructions précises et contrôle à chaque fois que le résultat est celui attendu.</w:t>
+      </w:r>
+    </w:p>
+    <w:p>
+      <w:pPr>
+        <w:spacing w:after="0"/>
+        <w:contextualSpacing/>
+      </w:pPr>
+      <w:r>
+        <w:t>Juste besoin d’un tableau</w:t>
+      </w:r>
+    </w:p>
+    <w:p>
+      <w:pPr>
+        <w:spacing w:after="0"/>
+        <w:contextualSpacing/>
+      </w:pPr>
+    </w:p>
+    <w:p>
+      <w:pPr>
+        <w:spacing w:after="0"/>
+        <w:contextualSpacing/>
+      </w:pPr>
+      <w:r>
+        <w:t>Comme c</w:t>
+      </w:r>
+      <w:r>
+        <w:t xml:space="preserve">e travail est fastidieux et </w:t>
+      </w:r>
+      <w:r>
+        <w:t xml:space="preserve">que </w:t>
+      </w:r>
+      <w:r>
+        <w:t xml:space="preserve">l’interface front a des limites. J’ai utilisé </w:t>
+      </w:r>
+      <w:r>
+        <w:t xml:space="preserve">l’application </w:t>
+      </w:r>
+      <w:proofErr w:type="spellStart"/>
+      <w:r>
+        <w:t>PostMan</w:t>
+      </w:r>
+      <w:proofErr w:type="spellEnd"/>
+      <w:r>
+        <w:t xml:space="preserve"> qui permet de tester directement </w:t>
+      </w:r>
+      <w:proofErr w:type="gramStart"/>
+      <w:r>
+        <w:t xml:space="preserve">les </w:t>
+      </w:r>
+      <w:r>
+        <w:t>api</w:t>
+      </w:r>
+      <w:proofErr w:type="gramEnd"/>
+      <w:r>
+        <w:t xml:space="preserve"> </w:t>
+      </w:r>
+      <w:r>
+        <w:t xml:space="preserve">sans passer par </w:t>
+      </w:r>
+      <w:r>
+        <w:t>une interface graphique</w:t>
+      </w:r>
+      <w:r>
+        <w:t>.</w:t>
+      </w:r>
+    </w:p>
+    <w:p>
+      <w:pPr>
+        <w:spacing w:after="0"/>
+        <w:contextualSpacing/>
+      </w:pPr>
+      <w:r>
+        <w:t>Il perme</w:t>
+      </w:r>
+      <w:r>
+        <w:t>t</w:t>
+      </w:r>
+      <w:r>
+        <w:t xml:space="preserve"> aussi</w:t>
+      </w:r>
+      <w:r>
+        <w:t xml:space="preserve"> d’établir de véritables scénarios </w:t>
+      </w:r>
+      <w:r>
+        <w:t>d‘</w:t>
+      </w:r>
+      <w:r>
+        <w:t xml:space="preserve">enchaînent </w:t>
+      </w:r>
+      <w:r>
+        <w:t>d</w:t>
+      </w:r>
+      <w:r>
+        <w:t xml:space="preserve">es services. </w:t>
+      </w:r>
+    </w:p>
+    <w:p>
+      <w:pPr>
+        <w:spacing w:after="0"/>
+        <w:contextualSpacing/>
+      </w:pPr>
+    </w:p>
+    <w:p>
+      <w:pPr>
+        <w:spacing w:after="0"/>
+        <w:contextualSpacing/>
+      </w:pPr>
+      <w:proofErr w:type="gramStart"/>
+      <w:r>
+        <w:rPr>
+          <w:color w:val="FF0000"/>
+          <w:sz w:val="28"/>
+          <w:szCs w:val="28"/>
+        </w:rPr>
+        <w:t>click</w:t>
+      </w:r>
+      <w:proofErr w:type="gramEnd"/>
       <w:r>
         <w:t xml:space="preserve"> </w:t>
       </w:r>
@@ -4765,6 +5880,7 @@
         <w:spacing w:after="0"/>
         <w:contextualSpacing/>
       </w:pPr>
+      <w:proofErr w:type="gramStart"/>
       <w:r>
         <w:rPr>
           <w:color w:val="FF0000"/>
@@ -4773,6 +5889,7 @@
         </w:rPr>
         <w:t>click</w:t>
       </w:r>
+      <w:proofErr w:type="gramEnd"/>
       <w:r>
         <w:t xml:space="preserve"> </w:t>
       </w:r>
@@ -4801,6 +5918,7 @@
         <w:spacing w:after="0"/>
         <w:contextualSpacing/>
       </w:pPr>
+      <w:proofErr w:type="gramStart"/>
       <w:r>
         <w:rPr>
           <w:color w:val="FF0000"/>
@@ -4809,6 +5927,7 @@
         </w:rPr>
         <w:t>click</w:t>
       </w:r>
+      <w:proofErr w:type="gramEnd"/>
       <w:r>
         <w:t xml:space="preserve"> </w:t>
       </w:r>
@@ -4956,6 +6075,7 @@
         <w:spacing w:after="0"/>
         <w:contextualSpacing/>
       </w:pPr>
+      <w:proofErr w:type="gramStart"/>
       <w:r>
         <w:rPr>
           <w:color w:val="FF0000"/>
@@ -4964,6 +6084,7 @@
         </w:rPr>
         <w:t>click</w:t>
       </w:r>
+      <w:proofErr w:type="gramEnd"/>
       <w:r>
         <w:t xml:space="preserve"> </w:t>
       </w:r>
@@ -5036,8 +6157,13 @@
         <w:spacing w:after="0"/>
         <w:contextualSpacing/>
       </w:pPr>
-      <w:r>
-        <w:t xml:space="preserve">Devops – qui m’a permis d’automatiser les tests unitaires et </w:t>
+      <w:proofErr w:type="spellStart"/>
+      <w:r>
+        <w:t>Devops</w:t>
+      </w:r>
+      <w:proofErr w:type="spellEnd"/>
+      <w:r>
+        <w:t xml:space="preserve"> – qui m’a permis d’automatiser les tests unitaires et </w:t>
       </w:r>
       <w:r>
         <w:t>d’étudier</w:t>
@@ -5057,6 +6183,7 @@
         <w:spacing w:after="0"/>
         <w:contextualSpacing/>
       </w:pPr>
+      <w:proofErr w:type="gramStart"/>
       <w:r>
         <w:rPr>
           <w:color w:val="FF0000"/>
@@ -5065,6 +6192,7 @@
         </w:rPr>
         <w:t>click</w:t>
       </w:r>
+      <w:proofErr w:type="gramEnd"/>
       <w:r>
         <w:t xml:space="preserve"> </w:t>
       </w:r>
@@ -5179,6 +6307,7 @@
         <w:spacing w:after="0"/>
         <w:contextualSpacing/>
       </w:pPr>
+      <w:proofErr w:type="gramStart"/>
       <w:r>
         <w:rPr>
           <w:color w:val="FF0000"/>
@@ -5187,6 +6316,7 @@
         </w:rPr>
         <w:t>click</w:t>
       </w:r>
+      <w:proofErr w:type="gramEnd"/>
       <w:r>
         <w:t xml:space="preserve"> </w:t>
       </w:r>
@@ -5256,6 +6386,7 @@
         <w:spacing w:after="0"/>
         <w:contextualSpacing/>
       </w:pPr>
+      <w:proofErr w:type="gramStart"/>
       <w:r>
         <w:rPr>
           <w:color w:val="FF0000"/>
@@ -5264,6 +6395,7 @@
         </w:rPr>
         <w:t>click</w:t>
       </w:r>
+      <w:proofErr w:type="gramEnd"/>
       <w:r>
         <w:t xml:space="preserve"> </w:t>
       </w:r>
@@ -5295,35 +6427,37 @@
         <w:t xml:space="preserve">étudier la </w:t>
       </w:r>
       <w:r>
-        <w:t>création groupée d’utilisateurs</w:t>
+        <w:t xml:space="preserve">création groupée d’utilisateurs </w:t>
+      </w:r>
+      <w:r>
+        <w:t>pour le chargement de fichiers csv.</w:t>
+      </w:r>
+    </w:p>
+    <w:p>
+      <w:pPr>
+        <w:spacing w:after="0"/>
+        <w:contextualSpacing/>
+      </w:pPr>
+      <w:r>
+        <w:t>On peut aussi envisager d</w:t>
+      </w:r>
+      <w:r>
+        <w:t>’autres évolutions</w:t>
       </w:r>
       <w:r>
         <w:t xml:space="preserve"> </w:t>
       </w:r>
       <w:r>
-        <w:t>pour le chargement de fichiers csv.</w:t>
-      </w:r>
-    </w:p>
-    <w:p>
-      <w:pPr>
-        <w:spacing w:after="0"/>
-        <w:contextualSpacing/>
-      </w:pPr>
-      <w:r>
-        <w:t>On peut aussi envisager d</w:t>
-      </w:r>
-      <w:r>
-        <w:t>’autres évolutions</w:t>
-      </w:r>
-      <w:r>
-        <w:t xml:space="preserve"> </w:t>
-      </w:r>
-      <w:r>
         <w:t xml:space="preserve">la </w:t>
       </w:r>
       <w:r>
-        <w:t>production de kpi</w:t>
-      </w:r>
+        <w:t xml:space="preserve">production de </w:t>
+      </w:r>
+      <w:proofErr w:type="spellStart"/>
+      <w:r>
+        <w:t>kpi</w:t>
+      </w:r>
+      <w:proofErr w:type="spellEnd"/>
       <w:r>
         <w:t>, etc.</w:t>
       </w:r>
@@ -5333,6 +6467,7 @@
         <w:spacing w:after="0"/>
         <w:contextualSpacing/>
       </w:pPr>
+      <w:proofErr w:type="gramStart"/>
       <w:r>
         <w:rPr>
           <w:color w:val="FF0000"/>
@@ -5341,6 +6476,7 @@
         </w:rPr>
         <w:t>click</w:t>
       </w:r>
+      <w:proofErr w:type="gramEnd"/>
       <w:r>
         <w:t xml:space="preserve"> </w:t>
       </w:r>
@@ -6912,6 +8048,7 @@
   <w:style w:type="character" w:default="1" w:styleId="Policepardfaut">
     <w:name w:val="Default Paragraph Font"/>
     <w:uiPriority w:val="1"/>
+    <w:semiHidden/>
     <w:unhideWhenUsed/>
   </w:style>
   <w:style w:type="table" w:default="1" w:styleId="TableauNormal">

</xml_diff>